<commit_message>
Fixed smell detection in "ImpliesChain.java" and updated "BeispielCode.ocl" and "OCL Smells Implementierung.docx".
</commit_message>
<xml_diff>
--- a/de.unimarburg.swt.fopra.ocl.documents/OCL Smells Implementierung.docx
+++ b/de.unimarburg.swt.fopra.ocl.documents/OCL Smells Implementierung.docx
@@ -33,8 +33,148 @@
           <w:sz w:val="32"/>
           <w:szCs w:val="32"/>
         </w:rPr>
+        <w:t>Aufbau der OCL</w:t>
+      </w:r>
+      <w:r>
+        <w:rPr>
+          <w:b/>
+          <w:sz w:val="32"/>
+          <w:szCs w:val="32"/>
+        </w:rPr>
+        <w:t>:</w:t>
+      </w:r>
+    </w:p>
+    <w:p>
+      <w:pPr>
+        <w:rPr>
+          <w:b/>
+          <w:sz w:val="36"/>
+          <w:szCs w:val="36"/>
+        </w:rPr>
+      </w:pPr>
+      <w:r>
+        <w:rPr>
+          <w:b/>
+          <w:noProof/>
+          <w:sz w:val="36"/>
+          <w:szCs w:val="36"/>
+          <w:lang w:eastAsia="de-DE"/>
+        </w:rPr>
+        <w:drawing>
+          <wp:inline distT="0" distB="0" distL="0" distR="0">
+            <wp:extent cx="5760720" cy="2667635"/>
+            <wp:effectExtent l="19050" t="0" r="0" b="0"/>
+            <wp:docPr id="3" name="Grafik 2" descr="OCL Metamodell.JPG"/>
+            <wp:cNvGraphicFramePr>
+              <a:graphicFrameLocks xmlns:a="http://schemas.openxmlformats.org/drawingml/2006/main" noChangeAspect="1"/>
+            </wp:cNvGraphicFramePr>
+            <a:graphic xmlns:a="http://schemas.openxmlformats.org/drawingml/2006/main">
+              <a:graphicData uri="http://schemas.openxmlformats.org/drawingml/2006/picture">
+                <pic:pic xmlns:pic="http://schemas.openxmlformats.org/drawingml/2006/picture">
+                  <pic:nvPicPr>
+                    <pic:cNvPr id="0" name="OCL Metamodell.JPG"/>
+                    <pic:cNvPicPr/>
+                  </pic:nvPicPr>
+                  <pic:blipFill>
+                    <a:blip r:embed="rId5" cstate="print"/>
+                    <a:stretch>
+                      <a:fillRect/>
+                    </a:stretch>
+                  </pic:blipFill>
+                  <pic:spPr>
+                    <a:xfrm>
+                      <a:off x="0" y="0"/>
+                      <a:ext cx="5760720" cy="2667635"/>
+                    </a:xfrm>
+                    <a:prstGeom prst="rect">
+                      <a:avLst/>
+                    </a:prstGeom>
+                  </pic:spPr>
+                </pic:pic>
+              </a:graphicData>
+            </a:graphic>
+          </wp:inline>
+        </w:drawing>
+      </w:r>
+    </w:p>
+    <w:p>
+      <w:pPr>
+        <w:rPr>
+          <w:b/>
+          <w:sz w:val="32"/>
+          <w:szCs w:val="32"/>
+        </w:rPr>
+      </w:pPr>
+      <w:r>
+        <w:rPr>
+          <w:b/>
+          <w:sz w:val="32"/>
+          <w:szCs w:val="32"/>
+        </w:rPr>
         <w:t>Magic Literal:</w:t>
       </w:r>
+      <w:r>
+        <w:rPr>
+          <w:b/>
+          <w:noProof/>
+          <w:sz w:val="24"/>
+          <w:szCs w:val="24"/>
+          <w:lang w:eastAsia="de-DE"/>
+        </w:rPr>
+        <w:t xml:space="preserve"> </w:t>
+      </w:r>
+    </w:p>
+    <w:p>
+      <w:pPr>
+        <w:rPr>
+          <w:sz w:val="24"/>
+          <w:szCs w:val="24"/>
+        </w:rPr>
+      </w:pPr>
+      <w:r>
+        <w:rPr>
+          <w:b/>
+          <w:noProof/>
+          <w:sz w:val="24"/>
+          <w:szCs w:val="24"/>
+          <w:lang w:eastAsia="de-DE"/>
+        </w:rPr>
+        <w:drawing>
+          <wp:inline distT="0" distB="0" distL="0" distR="0">
+            <wp:extent cx="1901671" cy="2019300"/>
+            <wp:effectExtent l="19050" t="0" r="3329" b="0"/>
+            <wp:docPr id="6" name="Grafik 3" descr="Magic Literal Modell.JPG"/>
+            <wp:cNvGraphicFramePr>
+              <a:graphicFrameLocks xmlns:a="http://schemas.openxmlformats.org/drawingml/2006/main" noChangeAspect="1"/>
+            </wp:cNvGraphicFramePr>
+            <a:graphic xmlns:a="http://schemas.openxmlformats.org/drawingml/2006/main">
+              <a:graphicData uri="http://schemas.openxmlformats.org/drawingml/2006/picture">
+                <pic:pic xmlns:pic="http://schemas.openxmlformats.org/drawingml/2006/picture">
+                  <pic:nvPicPr>
+                    <pic:cNvPr id="0" name="Magic Literal Modell.JPG"/>
+                    <pic:cNvPicPr/>
+                  </pic:nvPicPr>
+                  <pic:blipFill>
+                    <a:blip r:embed="rId6" cstate="print"/>
+                    <a:stretch>
+                      <a:fillRect/>
+                    </a:stretch>
+                  </pic:blipFill>
+                  <pic:spPr>
+                    <a:xfrm>
+                      <a:off x="0" y="0"/>
+                      <a:ext cx="1901671" cy="2019300"/>
+                    </a:xfrm>
+                    <a:prstGeom prst="rect">
+                      <a:avLst/>
+                    </a:prstGeom>
+                  </pic:spPr>
+                </pic:pic>
+              </a:graphicData>
+            </a:graphic>
+          </wp:inline>
+        </w:drawing>
+      </w:r>
     </w:p>
     <w:p>
       <w:pPr>
@@ -70,6 +210,76 @@
           <w:szCs w:val="24"/>
         </w:rPr>
         <w:t xml:space="preserve"> </w:t>
+      </w:r>
+      <w:r>
+        <w:rPr>
+          <w:sz w:val="24"/>
+          <w:szCs w:val="24"/>
+        </w:rPr>
+        <w:t xml:space="preserve">In dem Bildausschnitt zum Aufbau der OCL kann man erkennen, dass dafür nach einer </w:t>
+      </w:r>
+      <w:r>
+        <w:rPr>
+          <w:sz w:val="24"/>
+          <w:szCs w:val="24"/>
+        </w:rPr>
+        <w:t>"</w:t>
+      </w:r>
+      <w:r>
+        <w:rPr>
+          <w:sz w:val="24"/>
+          <w:szCs w:val="24"/>
+        </w:rPr>
+        <w:t>LiteralExpression</w:t>
+      </w:r>
+      <w:r>
+        <w:rPr>
+          <w:sz w:val="24"/>
+          <w:szCs w:val="24"/>
+        </w:rPr>
+        <w:t>"</w:t>
+      </w:r>
+      <w:r>
+        <w:rPr>
+          <w:sz w:val="24"/>
+          <w:szCs w:val="24"/>
+        </w:rPr>
+        <w:t xml:space="preserve">, </w:t>
+      </w:r>
+      <w:r>
+        <w:rPr>
+          <w:sz w:val="24"/>
+          <w:szCs w:val="24"/>
+        </w:rPr>
+        <w:t xml:space="preserve">genauer nach einer </w:t>
+      </w:r>
+      <w:r>
+        <w:rPr>
+          <w:sz w:val="24"/>
+          <w:szCs w:val="24"/>
+        </w:rPr>
+        <w:t>"</w:t>
+      </w:r>
+      <w:r>
+        <w:rPr>
+          <w:sz w:val="24"/>
+          <w:szCs w:val="24"/>
+        </w:rPr>
+        <w:t>PrimitiveLiteralExpression</w:t>
+      </w:r>
+      <w:r>
+        <w:rPr>
+          <w:sz w:val="24"/>
+          <w:szCs w:val="24"/>
+        </w:rPr>
+        <w:t>"</w:t>
+      </w:r>
+      <w:r>
+        <w:rPr>
+          <w:sz w:val="24"/>
+          <w:szCs w:val="24"/>
+        </w:rPr>
+        <w:t xml:space="preserve"> gesucht werden muss.</w:t>
       </w:r>
     </w:p>
     <w:p>
@@ -835,7 +1045,21 @@
           <w:sz w:val="24"/>
           <w:szCs w:val="24"/>
         </w:rPr>
-        <w:t xml:space="preserve">Die Idee dieser Implementierung ist es, der Reihe nach alle Elemente des vorliegenden OCL-Codes zu untersuchen und darin vorkommende, nicht an Variablen gebundene Werte zu finden. Dies wird erreicht, indem </w:t>
+        <w:t>Die Idee dieser Implementierung ist es, der Reihe nach alle Elemente des vorliegenden OCL-Codes zu untersuchen und darin vorkommende, nicht an Variablen gebundene Werte zu finden</w:t>
+      </w:r>
+      <w:r>
+        <w:rPr>
+          <w:sz w:val="24"/>
+          <w:szCs w:val="24"/>
+        </w:rPr>
+        <w:t xml:space="preserve">. </w:t>
+      </w:r>
+      <w:r>
+        <w:rPr>
+          <w:sz w:val="24"/>
+          <w:szCs w:val="24"/>
+        </w:rPr>
+        <w:t xml:space="preserve">Dies wird erreicht, indem </w:t>
       </w:r>
       <w:r>
         <w:rPr>
@@ -1014,114 +1238,14 @@
           <w:szCs w:val="24"/>
         </w:rPr>
       </w:pPr>
-    </w:p>
-    <w:p>
-      <w:pPr>
-        <w:rPr>
-          <w:b/>
-          <w:sz w:val="24"/>
-          <w:szCs w:val="24"/>
-        </w:rPr>
-      </w:pPr>
-    </w:p>
-    <w:p>
-      <w:pPr>
-        <w:rPr>
-          <w:b/>
-          <w:sz w:val="24"/>
-          <w:szCs w:val="24"/>
-        </w:rPr>
-      </w:pPr>
-    </w:p>
-    <w:p>
-      <w:pPr>
-        <w:rPr>
-          <w:b/>
-          <w:sz w:val="24"/>
-          <w:szCs w:val="24"/>
-        </w:rPr>
-      </w:pPr>
-    </w:p>
-    <w:p>
-      <w:pPr>
-        <w:rPr>
-          <w:b/>
-          <w:sz w:val="24"/>
-          <w:szCs w:val="24"/>
-        </w:rPr>
-      </w:pPr>
-    </w:p>
-    <w:p>
-      <w:pPr>
-        <w:rPr>
-          <w:b/>
-          <w:sz w:val="24"/>
-          <w:szCs w:val="24"/>
-        </w:rPr>
-      </w:pPr>
-    </w:p>
-    <w:p>
-      <w:pPr>
-        <w:rPr>
-          <w:b/>
-          <w:sz w:val="24"/>
-          <w:szCs w:val="24"/>
-        </w:rPr>
-      </w:pPr>
-    </w:p>
-    <w:p>
-      <w:pPr>
-        <w:rPr>
-          <w:b/>
-          <w:sz w:val="24"/>
-          <w:szCs w:val="24"/>
-        </w:rPr>
-      </w:pPr>
-    </w:p>
-    <w:p>
-      <w:pPr>
-        <w:rPr>
-          <w:b/>
-          <w:sz w:val="24"/>
-          <w:szCs w:val="24"/>
-        </w:rPr>
-      </w:pPr>
-    </w:p>
-    <w:p>
-      <w:pPr>
-        <w:rPr>
-          <w:b/>
-          <w:sz w:val="24"/>
-          <w:szCs w:val="24"/>
-        </w:rPr>
-      </w:pPr>
-    </w:p>
-    <w:p>
-      <w:pPr>
-        <w:rPr>
-          <w:b/>
-          <w:sz w:val="24"/>
-          <w:szCs w:val="24"/>
-        </w:rPr>
-      </w:pPr>
-      <w:r>
-        <w:rPr>
-          <w:b/>
-          <w:sz w:val="24"/>
-          <w:szCs w:val="24"/>
-        </w:rPr>
-        <w:lastRenderedPageBreak/>
+      <w:r>
+        <w:rPr>
+          <w:b/>
+          <w:sz w:val="24"/>
+          <w:szCs w:val="24"/>
+        </w:rPr>
         <w:t>Beispiel der Anwendung:</w:t>
       </w:r>
-    </w:p>
-    <w:p>
-      <w:pPr>
-        <w:rPr>
-          <w:b/>
-          <w:sz w:val="24"/>
-          <w:szCs w:val="24"/>
-        </w:rPr>
-      </w:pPr>
     </w:p>
     <w:p>
       <w:pPr>
@@ -1141,7 +1265,7 @@
         </w:rPr>
         <w:drawing>
           <wp:inline distT="0" distB="0" distL="0" distR="0">
-            <wp:extent cx="6229350" cy="4672012"/>
+            <wp:extent cx="6231102" cy="4136116"/>
             <wp:effectExtent l="19050" t="0" r="0" b="0"/>
             <wp:docPr id="1" name="Grafik 0" descr="Magic Literal.JPG"/>
             <wp:cNvGraphicFramePr>
@@ -1155,7 +1279,7 @@
                     <pic:cNvPicPr/>
                   </pic:nvPicPr>
                   <pic:blipFill>
-                    <a:blip r:embed="rId5" cstate="print"/>
+                    <a:blip r:embed="rId7" cstate="print"/>
                     <a:stretch>
                       <a:fillRect/>
                     </a:stretch>
@@ -1163,7 +1287,7 @@
                   <pic:spPr>
                     <a:xfrm>
                       <a:off x="0" y="0"/>
-                      <a:ext cx="6231102" cy="4673326"/>
+                      <a:ext cx="6231102" cy="4136116"/>
                     </a:xfrm>
                     <a:prstGeom prst="rect">
                       <a:avLst/>
@@ -1197,7 +1321,84 @@
           <w:sz w:val="24"/>
           <w:szCs w:val="24"/>
         </w:rPr>
-        <w:t>Wie man oben sehen kann, wurden in diesem Beispiel 8 Vorkommen des "Magic Literal" Smells gefunden. Der erste gefundene Smell ist der Wert 17, welcher an keine Variable gebunden ist.</w:t>
+        <w:t xml:space="preserve">Wie man oben sehen kann, wurden in diesem Beispiel </w:t>
+      </w:r>
+      <w:r>
+        <w:rPr>
+          <w:sz w:val="24"/>
+          <w:szCs w:val="24"/>
+        </w:rPr>
+        <w:t>12</w:t>
+      </w:r>
+      <w:r>
+        <w:rPr>
+          <w:sz w:val="24"/>
+          <w:szCs w:val="24"/>
+        </w:rPr>
+        <w:t xml:space="preserve"> Vorkommen des "Magic Literal" Smells gefunden. </w:t>
+      </w:r>
+      <w:r>
+        <w:rPr>
+          <w:sz w:val="24"/>
+          <w:szCs w:val="24"/>
+        </w:rPr>
+        <w:t xml:space="preserve">Der jeweilige Smell wird im Code markiert, wenn er in der "Smell Results View" ausgewählt wird. </w:t>
+      </w:r>
+      <w:r>
+        <w:rPr>
+          <w:sz w:val="24"/>
+          <w:szCs w:val="24"/>
+        </w:rPr>
+        <w:t>In die</w:t>
+      </w:r>
+      <w:r>
+        <w:rPr>
+          <w:sz w:val="24"/>
+          <w:szCs w:val="24"/>
+        </w:rPr>
+        <w:t>sem Beispiel ist das der Wert 18</w:t>
+      </w:r>
+      <w:r>
+        <w:rPr>
+          <w:sz w:val="24"/>
+          <w:szCs w:val="24"/>
+        </w:rPr>
+        <w:t>, also der fünfte gefundene "Magic Literal" Smell</w:t>
+      </w:r>
+      <w:r>
+        <w:rPr>
+          <w:sz w:val="24"/>
+          <w:szCs w:val="24"/>
+        </w:rPr>
+        <w:t>.</w:t>
+      </w:r>
+      <w:r>
+        <w:rPr>
+          <w:sz w:val="24"/>
+          <w:szCs w:val="24"/>
+        </w:rPr>
+        <w:t xml:space="preserve"> </w:t>
+      </w:r>
+      <w:r>
+        <w:rPr>
+          <w:sz w:val="24"/>
+          <w:szCs w:val="24"/>
+        </w:rPr>
+        <w:t>Die entsprechenden Elemente werden in der "Smell Results View" nicht richtig angezeigt, da es hier zu einem Casting-Fehler (</w:t>
+      </w:r>
+      <w:r>
+        <w:rPr>
+          <w:sz w:val="24"/>
+          <w:szCs w:val="24"/>
+        </w:rPr>
+        <w:t>BigInteger zu String</w:t>
+      </w:r>
+      <w:r>
+        <w:rPr>
+          <w:sz w:val="24"/>
+          <w:szCs w:val="24"/>
+        </w:rPr>
+        <w:t>) kommt.</w:t>
       </w:r>
     </w:p>
     <w:p>
@@ -1217,57 +1418,12 @@
           <w:szCs w:val="32"/>
         </w:rPr>
       </w:pPr>
-    </w:p>
-    <w:p>
-      <w:pPr>
+      <w:r>
         <w:rPr>
           <w:b/>
           <w:sz w:val="32"/>
           <w:szCs w:val="32"/>
         </w:rPr>
-      </w:pPr>
-    </w:p>
-    <w:p>
-      <w:pPr>
-        <w:rPr>
-          <w:b/>
-          <w:sz w:val="32"/>
-          <w:szCs w:val="32"/>
-        </w:rPr>
-      </w:pPr>
-    </w:p>
-    <w:p>
-      <w:pPr>
-        <w:rPr>
-          <w:b/>
-          <w:sz w:val="32"/>
-          <w:szCs w:val="32"/>
-        </w:rPr>
-      </w:pPr>
-    </w:p>
-    <w:p>
-      <w:pPr>
-        <w:rPr>
-          <w:b/>
-          <w:sz w:val="32"/>
-          <w:szCs w:val="32"/>
-        </w:rPr>
-      </w:pPr>
-    </w:p>
-    <w:p>
-      <w:pPr>
-        <w:rPr>
-          <w:b/>
-          <w:sz w:val="32"/>
-          <w:szCs w:val="32"/>
-        </w:rPr>
-      </w:pPr>
-      <w:r>
-        <w:rPr>
-          <w:b/>
-          <w:sz w:val="32"/>
-          <w:szCs w:val="32"/>
-        </w:rPr>
         <w:lastRenderedPageBreak/>
         <w:t>Implies Chain:</w:t>
       </w:r>
@@ -1281,26 +1437,193 @@
       </w:pPr>
       <w:r>
         <w:rPr>
+          <w:noProof/>
+          <w:sz w:val="24"/>
+          <w:szCs w:val="24"/>
+          <w:lang w:eastAsia="de-DE"/>
+        </w:rPr>
+        <w:drawing>
+          <wp:inline distT="0" distB="0" distL="0" distR="0">
+            <wp:extent cx="3105150" cy="4571034"/>
+            <wp:effectExtent l="19050" t="0" r="0" b="0"/>
+            <wp:docPr id="7" name="Grafik 6" descr="Implies Chain Modell.JPG"/>
+            <wp:cNvGraphicFramePr>
+              <a:graphicFrameLocks xmlns:a="http://schemas.openxmlformats.org/drawingml/2006/main" noChangeAspect="1"/>
+            </wp:cNvGraphicFramePr>
+            <a:graphic xmlns:a="http://schemas.openxmlformats.org/drawingml/2006/main">
+              <a:graphicData uri="http://schemas.openxmlformats.org/drawingml/2006/picture">
+                <pic:pic xmlns:pic="http://schemas.openxmlformats.org/drawingml/2006/picture">
+                  <pic:nvPicPr>
+                    <pic:cNvPr id="0" name="Implies Chain Modell.JPG"/>
+                    <pic:cNvPicPr/>
+                  </pic:nvPicPr>
+                  <pic:blipFill>
+                    <a:blip r:embed="rId8" cstate="print"/>
+                    <a:stretch>
+                      <a:fillRect/>
+                    </a:stretch>
+                  </pic:blipFill>
+                  <pic:spPr>
+                    <a:xfrm>
+                      <a:off x="0" y="0"/>
+                      <a:ext cx="3110188" cy="4578450"/>
+                    </a:xfrm>
+                    <a:prstGeom prst="rect">
+                      <a:avLst/>
+                    </a:prstGeom>
+                  </pic:spPr>
+                </pic:pic>
+              </a:graphicData>
+            </a:graphic>
+          </wp:inline>
+        </w:drawing>
+      </w:r>
+    </w:p>
+    <w:p>
+      <w:pPr>
+        <w:rPr>
+          <w:sz w:val="24"/>
+          <w:szCs w:val="24"/>
+        </w:rPr>
+      </w:pPr>
+    </w:p>
+    <w:p>
+      <w:pPr>
+        <w:rPr>
+          <w:sz w:val="24"/>
+          <w:szCs w:val="24"/>
+        </w:rPr>
+      </w:pPr>
+      <w:r>
+        <w:rPr>
           <w:sz w:val="24"/>
           <w:szCs w:val="24"/>
         </w:rPr>
         <w:t>Der "Implies Chain" Smell beschreibt Verkettungen von mehreren "implies"-Operationen, wobei diese aufeinander folgen müssen und nicht durch andere Operationen wie bspw. "and" getrennt sein dürfen.</w:t>
       </w:r>
-    </w:p>
-    <w:p>
-      <w:pPr>
-        <w:rPr>
-          <w:b/>
-          <w:sz w:val="24"/>
-          <w:szCs w:val="24"/>
-        </w:rPr>
-      </w:pPr>
-      <w:r>
-        <w:rPr>
-          <w:b/>
-          <w:sz w:val="24"/>
-          <w:szCs w:val="24"/>
-        </w:rPr>
+      <w:r>
+        <w:rPr>
+          <w:sz w:val="24"/>
+          <w:szCs w:val="24"/>
+        </w:rPr>
+        <w:t xml:space="preserve"> Wie der Bildausschnitt zeigt, muss dafür nach einer "CallExpression" gesucht werden. Verfolgt man weiter den Aufbau der OCL, kann man erkennen, dass es sich bei dieser "CallExpression" um eine "FeatureCallExpression", genauer eine "OperationCallExpression" handeln muss.</w:t>
+      </w:r>
+      <w:r>
+        <w:rPr>
+          <w:sz w:val="24"/>
+          <w:szCs w:val="24"/>
+        </w:rPr>
+        <w:t xml:space="preserve"> Über "referredOperation" erreicht man </w:t>
+      </w:r>
+      <w:r>
+        <w:rPr>
+          <w:sz w:val="24"/>
+          <w:szCs w:val="24"/>
+        </w:rPr>
+        <w:t xml:space="preserve">von dort </w:t>
+      </w:r>
+      <w:r>
+        <w:rPr>
+          <w:sz w:val="24"/>
+          <w:szCs w:val="24"/>
+        </w:rPr>
+        <w:t>die entsprechende Operation.</w:t>
+      </w:r>
+    </w:p>
+    <w:p>
+      <w:pPr>
+        <w:rPr>
+          <w:b/>
+          <w:sz w:val="24"/>
+          <w:szCs w:val="24"/>
+        </w:rPr>
+      </w:pPr>
+      <w:r>
+        <w:rPr>
+          <w:noProof/>
+          <w:sz w:val="24"/>
+          <w:szCs w:val="24"/>
+          <w:lang w:eastAsia="de-DE"/>
+        </w:rPr>
+        <w:drawing>
+          <wp:inline distT="0" distB="0" distL="0" distR="0">
+            <wp:extent cx="5760720" cy="893445"/>
+            <wp:effectExtent l="19050" t="0" r="0" b="0"/>
+            <wp:docPr id="9" name="Grafik 7" descr="Implies Chain Modell 2.JPG"/>
+            <wp:cNvGraphicFramePr>
+              <a:graphicFrameLocks xmlns:a="http://schemas.openxmlformats.org/drawingml/2006/main" noChangeAspect="1"/>
+            </wp:cNvGraphicFramePr>
+            <a:graphic xmlns:a="http://schemas.openxmlformats.org/drawingml/2006/main">
+              <a:graphicData uri="http://schemas.openxmlformats.org/drawingml/2006/picture">
+                <pic:pic xmlns:pic="http://schemas.openxmlformats.org/drawingml/2006/picture">
+                  <pic:nvPicPr>
+                    <pic:cNvPr id="0" name="Implies Chain Modell 2.JPG"/>
+                    <pic:cNvPicPr/>
+                  </pic:nvPicPr>
+                  <pic:blipFill>
+                    <a:blip r:embed="rId9" cstate="print"/>
+                    <a:stretch>
+                      <a:fillRect/>
+                    </a:stretch>
+                  </pic:blipFill>
+                  <pic:spPr>
+                    <a:xfrm>
+                      <a:off x="0" y="0"/>
+                      <a:ext cx="5760720" cy="893445"/>
+                    </a:xfrm>
+                    <a:prstGeom prst="rect">
+                      <a:avLst/>
+                    </a:prstGeom>
+                  </pic:spPr>
+                </pic:pic>
+              </a:graphicData>
+            </a:graphic>
+          </wp:inline>
+        </w:drawing>
+      </w:r>
+    </w:p>
+    <w:p>
+      <w:pPr>
+        <w:rPr>
+          <w:b/>
+          <w:sz w:val="24"/>
+          <w:szCs w:val="24"/>
+        </w:rPr>
+      </w:pPr>
+    </w:p>
+    <w:p>
+      <w:pPr>
+        <w:rPr>
+          <w:b/>
+          <w:sz w:val="24"/>
+          <w:szCs w:val="24"/>
+        </w:rPr>
+      </w:pPr>
+    </w:p>
+    <w:p>
+      <w:pPr>
+        <w:rPr>
+          <w:b/>
+          <w:sz w:val="24"/>
+          <w:szCs w:val="24"/>
+        </w:rPr>
+      </w:pPr>
+    </w:p>
+    <w:p>
+      <w:pPr>
+        <w:rPr>
+          <w:b/>
+          <w:sz w:val="24"/>
+          <w:szCs w:val="24"/>
+        </w:rPr>
+      </w:pPr>
+      <w:r>
+        <w:rPr>
+          <w:b/>
+          <w:sz w:val="24"/>
+          <w:szCs w:val="24"/>
+        </w:rPr>
+        <w:lastRenderedPageBreak/>
         <w:t>Meine Implementierung dieses Smells:</w:t>
       </w:r>
     </w:p>
@@ -1309,7 +1632,7 @@
         <w:pStyle w:val="Listenabsatz"/>
         <w:numPr>
           <w:ilvl w:val="0"/>
-          <w:numId w:val="3"/>
+          <w:numId w:val="4"/>
         </w:numPr>
         <w:autoSpaceDE w:val="0"/>
         <w:autoSpaceDN w:val="0"/>
@@ -1328,7 +1651,6 @@
           <w:color w:val="000000"/>
           <w:sz w:val="18"/>
           <w:szCs w:val="18"/>
-          <w:lang w:val="en-US"/>
         </w:rPr>
         <w:t xml:space="preserve">Root </w:t>
       </w:r>
@@ -1338,9 +1660,18 @@
           <w:color w:val="6A3E3E"/>
           <w:sz w:val="18"/>
           <w:szCs w:val="18"/>
-          <w:lang w:val="en-US"/>
-        </w:rPr>
-        <w:t>oclRoot</w:t>
+        </w:rPr>
+        <w:t>oc</w:t>
+      </w:r>
+      <w:r>
+        <w:rPr>
+          <w:rFonts w:ascii="Consolas" w:hAnsi="Consolas" w:cs="Consolas"/>
+          <w:color w:val="6A3E3E"/>
+          <w:sz w:val="18"/>
+          <w:szCs w:val="18"/>
+          <w:lang w:val="en-US"/>
+        </w:rPr>
+        <w:t>lRoot</w:t>
       </w:r>
       <w:r>
         <w:rPr>
@@ -1400,7 +1731,7 @@
         <w:pStyle w:val="Listenabsatz"/>
         <w:numPr>
           <w:ilvl w:val="0"/>
-          <w:numId w:val="3"/>
+          <w:numId w:val="4"/>
         </w:numPr>
         <w:autoSpaceDE w:val="0"/>
         <w:autoSpaceDN w:val="0"/>
@@ -1483,7 +1814,7 @@
         <w:pStyle w:val="Listenabsatz"/>
         <w:numPr>
           <w:ilvl w:val="0"/>
-          <w:numId w:val="3"/>
+          <w:numId w:val="4"/>
         </w:numPr>
         <w:autoSpaceDE w:val="0"/>
         <w:autoSpaceDN w:val="0"/>
@@ -1584,7 +1915,7 @@
         <w:pStyle w:val="Listenabsatz"/>
         <w:numPr>
           <w:ilvl w:val="0"/>
-          <w:numId w:val="3"/>
+          <w:numId w:val="4"/>
         </w:numPr>
         <w:autoSpaceDE w:val="0"/>
         <w:autoSpaceDN w:val="0"/>
@@ -1677,7 +2008,7 @@
         <w:pStyle w:val="Listenabsatz"/>
         <w:numPr>
           <w:ilvl w:val="0"/>
-          <w:numId w:val="3"/>
+          <w:numId w:val="4"/>
         </w:numPr>
         <w:autoSpaceDE w:val="0"/>
         <w:autoSpaceDN w:val="0"/>
@@ -1772,7 +2103,7 @@
         <w:pStyle w:val="Listenabsatz"/>
         <w:numPr>
           <w:ilvl w:val="0"/>
-          <w:numId w:val="3"/>
+          <w:numId w:val="4"/>
         </w:numPr>
         <w:autoSpaceDE w:val="0"/>
         <w:autoSpaceDN w:val="0"/>
@@ -1851,7 +2182,7 @@
         <w:pStyle w:val="Listenabsatz"/>
         <w:numPr>
           <w:ilvl w:val="0"/>
-          <w:numId w:val="3"/>
+          <w:numId w:val="4"/>
         </w:numPr>
         <w:autoSpaceDE w:val="0"/>
         <w:autoSpaceDN w:val="0"/>
@@ -1932,7 +2263,7 @@
         <w:pStyle w:val="Listenabsatz"/>
         <w:numPr>
           <w:ilvl w:val="0"/>
-          <w:numId w:val="3"/>
+          <w:numId w:val="4"/>
         </w:numPr>
         <w:autoSpaceDE w:val="0"/>
         <w:autoSpaceDN w:val="0"/>
@@ -1985,75 +2316,13 @@
         </w:rPr>
         <w:t xml:space="preserve"> =</w:t>
       </w:r>
-      <w:r>
-        <w:rPr>
-          <w:rFonts w:ascii="Consolas" w:hAnsi="Consolas" w:cs="Consolas"/>
-          <w:color w:val="000000"/>
-          <w:sz w:val="18"/>
-          <w:szCs w:val="18"/>
-          <w:lang w:val="en-US"/>
-        </w:rPr>
-        <w:t xml:space="preserve"> </w:t>
-      </w:r>
-      <w:r>
-        <w:rPr>
-          <w:rFonts w:ascii="Consolas" w:hAnsi="Consolas" w:cs="Consolas"/>
-          <w:color w:val="000000"/>
-          <w:sz w:val="18"/>
-          <w:szCs w:val="18"/>
-          <w:lang w:val="en-US"/>
-        </w:rPr>
-        <w:t>OCLUtil.</w:t>
-      </w:r>
-      <w:r>
-        <w:rPr>
-          <w:rFonts w:ascii="Consolas" w:hAnsi="Consolas" w:cs="Consolas"/>
-          <w:i/>
-          <w:iCs/>
-          <w:color w:val="000000"/>
-          <w:sz w:val="18"/>
-          <w:szCs w:val="18"/>
-          <w:lang w:val="en-US"/>
-        </w:rPr>
-        <w:t>getAllOCLElementsFromInvariant</w:t>
-      </w:r>
-      <w:r>
-        <w:rPr>
-          <w:rFonts w:ascii="Consolas" w:hAnsi="Consolas" w:cs="Consolas"/>
-          <w:color w:val="000000"/>
-          <w:sz w:val="18"/>
-          <w:szCs w:val="18"/>
-          <w:lang w:val="en-US"/>
-        </w:rPr>
-        <w:t>(</w:t>
-      </w:r>
-      <w:r>
-        <w:rPr>
-          <w:rFonts w:ascii="Consolas" w:hAnsi="Consolas" w:cs="Consolas"/>
-          <w:color w:val="6A3E3E"/>
-          <w:sz w:val="18"/>
-          <w:szCs w:val="18"/>
-          <w:lang w:val="en-US"/>
-        </w:rPr>
-        <w:t>inv</w:t>
-      </w:r>
-      <w:r>
-        <w:rPr>
-          <w:rFonts w:ascii="Consolas" w:hAnsi="Consolas" w:cs="Consolas"/>
-          <w:color w:val="000000"/>
-          <w:sz w:val="18"/>
-          <w:szCs w:val="18"/>
-          <w:lang w:val="en-US"/>
-        </w:rPr>
-        <w:t>);</w:t>
-      </w:r>
     </w:p>
     <w:p>
       <w:pPr>
         <w:pStyle w:val="Listenabsatz"/>
         <w:numPr>
           <w:ilvl w:val="0"/>
-          <w:numId w:val="3"/>
+          <w:numId w:val="4"/>
         </w:numPr>
         <w:autoSpaceDE w:val="0"/>
         <w:autoSpaceDN w:val="0"/>
@@ -2069,36 +2338,44 @@
       <w:r>
         <w:rPr>
           <w:rFonts w:ascii="Consolas" w:hAnsi="Consolas" w:cs="Consolas"/>
-          <w:b/>
-          <w:bCs/>
-          <w:color w:val="7F0055"/>
-          <w:sz w:val="18"/>
-          <w:szCs w:val="18"/>
-          <w:lang w:val="en-US"/>
-        </w:rPr>
-        <w:t xml:space="preserve">      </w:t>
-      </w:r>
-      <w:r>
-        <w:rPr>
-          <w:rFonts w:ascii="Consolas" w:hAnsi="Consolas" w:cs="Consolas"/>
-          <w:b/>
-          <w:bCs/>
-          <w:color w:val="7F0055"/>
-          <w:sz w:val="18"/>
-          <w:szCs w:val="18"/>
-          <w:lang w:val="en-US"/>
-        </w:rPr>
-        <w:t>for</w:t>
-      </w:r>
-      <w:r>
-        <w:rPr>
-          <w:rFonts w:ascii="Consolas" w:hAnsi="Consolas" w:cs="Consolas"/>
-          <w:color w:val="000000"/>
-          <w:sz w:val="18"/>
-          <w:szCs w:val="18"/>
-          <w:lang w:val="en-US"/>
-        </w:rPr>
-        <w:t xml:space="preserve"> (EObject </w:t>
+          <w:color w:val="000000"/>
+          <w:sz w:val="18"/>
+          <w:szCs w:val="18"/>
+          <w:lang w:val="en-US"/>
+        </w:rPr>
+        <w:t xml:space="preserve">        </w:t>
+      </w:r>
+      <w:r>
+        <w:rPr>
+          <w:rFonts w:ascii="Consolas" w:hAnsi="Consolas" w:cs="Consolas"/>
+          <w:color w:val="000000"/>
+          <w:sz w:val="18"/>
+          <w:szCs w:val="18"/>
+          <w:lang w:val="en-US"/>
+        </w:rPr>
+        <w:t>OCLUtil.</w:t>
+      </w:r>
+      <w:r>
+        <w:rPr>
+          <w:rFonts w:ascii="Consolas" w:hAnsi="Consolas" w:cs="Consolas"/>
+          <w:i/>
+          <w:iCs/>
+          <w:color w:val="000000"/>
+          <w:sz w:val="18"/>
+          <w:szCs w:val="18"/>
+          <w:lang w:val="en-US"/>
+        </w:rPr>
+        <w:t>getAllOCLElementsFromInvariant</w:t>
+      </w:r>
+      <w:r>
+        <w:rPr>
+          <w:rFonts w:ascii="Consolas" w:hAnsi="Consolas" w:cs="Consolas"/>
+          <w:color w:val="000000"/>
+          <w:sz w:val="18"/>
+          <w:szCs w:val="18"/>
+          <w:lang w:val="en-US"/>
+        </w:rPr>
+        <w:t>(</w:t>
       </w:r>
       <w:r>
         <w:rPr>
@@ -2108,37 +2385,17 @@
           <w:szCs w:val="18"/>
           <w:lang w:val="en-US"/>
         </w:rPr>
-        <w:t>invElem</w:t>
-      </w:r>
-      <w:r>
-        <w:rPr>
-          <w:rFonts w:ascii="Consolas" w:hAnsi="Consolas" w:cs="Consolas"/>
-          <w:color w:val="000000"/>
-          <w:sz w:val="18"/>
-          <w:szCs w:val="18"/>
-          <w:lang w:val="en-US"/>
-        </w:rPr>
-        <w:t xml:space="preserve"> : </w:t>
-      </w:r>
-      <w:r>
-        <w:rPr>
-          <w:rFonts w:ascii="Consolas" w:hAnsi="Consolas" w:cs="Consolas"/>
-          <w:color w:val="6A3E3E"/>
-          <w:sz w:val="18"/>
-          <w:szCs w:val="18"/>
-          <w:lang w:val="en-US"/>
-        </w:rPr>
-        <w:t>allInvariantElements</w:t>
-      </w:r>
-      <w:r>
-        <w:rPr>
-          <w:rFonts w:ascii="Consolas" w:hAnsi="Consolas" w:cs="Consolas"/>
-          <w:color w:val="000000"/>
-          <w:sz w:val="18"/>
-          <w:szCs w:val="18"/>
-          <w:lang w:val="en-US"/>
-        </w:rPr>
-        <w:t>) {</w:t>
+        <w:t>inv</w:t>
+      </w:r>
+      <w:r>
+        <w:rPr>
+          <w:rFonts w:ascii="Consolas" w:hAnsi="Consolas" w:cs="Consolas"/>
+          <w:color w:val="000000"/>
+          <w:sz w:val="18"/>
+          <w:szCs w:val="18"/>
+          <w:lang w:val="en-US"/>
+        </w:rPr>
+        <w:t>);</w:t>
       </w:r>
     </w:p>
     <w:p>
@@ -2146,7 +2403,7 @@
         <w:pStyle w:val="Listenabsatz"/>
         <w:numPr>
           <w:ilvl w:val="0"/>
-          <w:numId w:val="3"/>
+          <w:numId w:val="4"/>
         </w:numPr>
         <w:autoSpaceDE w:val="0"/>
         <w:autoSpaceDN w:val="0"/>
@@ -2169,7 +2426,7 @@
           <w:szCs w:val="18"/>
           <w:lang w:val="en-US"/>
         </w:rPr>
-        <w:t xml:space="preserve">        </w:t>
+        <w:t xml:space="preserve">      </w:t>
       </w:r>
       <w:r>
         <w:rPr>
@@ -2181,17 +2438,17 @@
           <w:szCs w:val="18"/>
           <w:lang w:val="en-US"/>
         </w:rPr>
-        <w:t>if</w:t>
-      </w:r>
-      <w:r>
-        <w:rPr>
-          <w:rFonts w:ascii="Consolas" w:hAnsi="Consolas" w:cs="Consolas"/>
-          <w:color w:val="000000"/>
-          <w:sz w:val="18"/>
-          <w:szCs w:val="18"/>
-          <w:lang w:val="en-US"/>
-        </w:rPr>
-        <w:t xml:space="preserve"> (</w:t>
+        <w:t>for</w:t>
+      </w:r>
+      <w:r>
+        <w:rPr>
+          <w:rFonts w:ascii="Consolas" w:hAnsi="Consolas" w:cs="Consolas"/>
+          <w:color w:val="000000"/>
+          <w:sz w:val="18"/>
+          <w:szCs w:val="18"/>
+          <w:lang w:val="en-US"/>
+        </w:rPr>
+        <w:t xml:space="preserve"> (EObject </w:t>
       </w:r>
       <w:r>
         <w:rPr>
@@ -2211,29 +2468,27 @@
           <w:szCs w:val="18"/>
           <w:lang w:val="en-US"/>
         </w:rPr>
-        <w:t xml:space="preserve"> </w:t>
-      </w:r>
-      <w:r>
-        <w:rPr>
-          <w:rFonts w:ascii="Consolas" w:hAnsi="Consolas" w:cs="Consolas"/>
-          <w:b/>
-          <w:bCs/>
-          <w:color w:val="7F0055"/>
-          <w:sz w:val="18"/>
-          <w:szCs w:val="18"/>
-          <w:lang w:val="en-US"/>
-        </w:rPr>
-        <w:t>instanceof</w:t>
-      </w:r>
-      <w:r>
-        <w:rPr>
-          <w:rFonts w:ascii="Consolas" w:hAnsi="Consolas" w:cs="Consolas"/>
-          <w:color w:val="000000"/>
-          <w:sz w:val="18"/>
-          <w:szCs w:val="18"/>
-          <w:lang w:val="en-US"/>
-        </w:rPr>
-        <w:t xml:space="preserve"> OperationCallExp) {</w:t>
+        <w:t xml:space="preserve"> : </w:t>
+      </w:r>
+      <w:r>
+        <w:rPr>
+          <w:rFonts w:ascii="Consolas" w:hAnsi="Consolas" w:cs="Consolas"/>
+          <w:color w:val="6A3E3E"/>
+          <w:sz w:val="18"/>
+          <w:szCs w:val="18"/>
+          <w:lang w:val="en-US"/>
+        </w:rPr>
+        <w:t>allInvariantElements</w:t>
+      </w:r>
+      <w:r>
+        <w:rPr>
+          <w:rFonts w:ascii="Consolas" w:hAnsi="Consolas" w:cs="Consolas"/>
+          <w:color w:val="000000"/>
+          <w:sz w:val="18"/>
+          <w:szCs w:val="18"/>
+          <w:lang w:val="en-US"/>
+        </w:rPr>
+        <w:t>) {</w:t>
       </w:r>
     </w:p>
     <w:p>
@@ -2241,7 +2496,7 @@
         <w:pStyle w:val="Listenabsatz"/>
         <w:numPr>
           <w:ilvl w:val="0"/>
-          <w:numId w:val="3"/>
+          <w:numId w:val="4"/>
         </w:numPr>
         <w:autoSpaceDE w:val="0"/>
         <w:autoSpaceDN w:val="0"/>
@@ -2257,22 +2512,36 @@
       <w:r>
         <w:rPr>
           <w:rFonts w:ascii="Consolas" w:hAnsi="Consolas" w:cs="Consolas"/>
-          <w:color w:val="000000"/>
-          <w:sz w:val="18"/>
-          <w:szCs w:val="18"/>
-          <w:lang w:val="en-US"/>
-        </w:rPr>
-        <w:t xml:space="preserve">          </w:t>
-      </w:r>
-      <w:r>
-        <w:rPr>
-          <w:rFonts w:ascii="Consolas" w:hAnsi="Consolas" w:cs="Consolas"/>
-          <w:color w:val="000000"/>
-          <w:sz w:val="18"/>
-          <w:szCs w:val="18"/>
-          <w:lang w:val="en-US"/>
-        </w:rPr>
-        <w:t xml:space="preserve">OperationCallExp </w:t>
+          <w:b/>
+          <w:bCs/>
+          <w:color w:val="7F0055"/>
+          <w:sz w:val="18"/>
+          <w:szCs w:val="18"/>
+          <w:lang w:val="en-US"/>
+        </w:rPr>
+        <w:t xml:space="preserve">        </w:t>
+      </w:r>
+      <w:r>
+        <w:rPr>
+          <w:rFonts w:ascii="Consolas" w:hAnsi="Consolas" w:cs="Consolas"/>
+          <w:b/>
+          <w:bCs/>
+          <w:color w:val="7F0055"/>
+          <w:sz w:val="18"/>
+          <w:szCs w:val="18"/>
+          <w:lang w:val="en-US"/>
+        </w:rPr>
+        <w:t>if</w:t>
+      </w:r>
+      <w:r>
+        <w:rPr>
+          <w:rFonts w:ascii="Consolas" w:hAnsi="Consolas" w:cs="Consolas"/>
+          <w:color w:val="000000"/>
+          <w:sz w:val="18"/>
+          <w:szCs w:val="18"/>
+          <w:lang w:val="en-US"/>
+        </w:rPr>
+        <w:t xml:space="preserve"> (</w:t>
       </w:r>
       <w:r>
         <w:rPr>
@@ -2282,26 +2551,6 @@
           <w:szCs w:val="18"/>
           <w:lang w:val="en-US"/>
         </w:rPr>
-        <w:t>OpCExp</w:t>
-      </w:r>
-      <w:r>
-        <w:rPr>
-          <w:rFonts w:ascii="Consolas" w:hAnsi="Consolas" w:cs="Consolas"/>
-          <w:color w:val="000000"/>
-          <w:sz w:val="18"/>
-          <w:szCs w:val="18"/>
-          <w:lang w:val="en-US"/>
-        </w:rPr>
-        <w:t xml:space="preserve"> = (OperationCallExp) </w:t>
-      </w:r>
-      <w:r>
-        <w:rPr>
-          <w:rFonts w:ascii="Consolas" w:hAnsi="Consolas" w:cs="Consolas"/>
-          <w:color w:val="6A3E3E"/>
-          <w:sz w:val="18"/>
-          <w:szCs w:val="18"/>
-          <w:lang w:val="en-US"/>
-        </w:rPr>
         <w:t>invElem</w:t>
       </w:r>
       <w:r>
@@ -2312,7 +2561,29 @@
           <w:szCs w:val="18"/>
           <w:lang w:val="en-US"/>
         </w:rPr>
-        <w:t>;</w:t>
+        <w:t xml:space="preserve"> </w:t>
+      </w:r>
+      <w:r>
+        <w:rPr>
+          <w:rFonts w:ascii="Consolas" w:hAnsi="Consolas" w:cs="Consolas"/>
+          <w:b/>
+          <w:bCs/>
+          <w:color w:val="7F0055"/>
+          <w:sz w:val="18"/>
+          <w:szCs w:val="18"/>
+          <w:lang w:val="en-US"/>
+        </w:rPr>
+        <w:t>instanceof</w:t>
+      </w:r>
+      <w:r>
+        <w:rPr>
+          <w:rFonts w:ascii="Consolas" w:hAnsi="Consolas" w:cs="Consolas"/>
+          <w:color w:val="000000"/>
+          <w:sz w:val="18"/>
+          <w:szCs w:val="18"/>
+          <w:lang w:val="en-US"/>
+        </w:rPr>
+        <w:t xml:space="preserve"> OperationCallExp) {</w:t>
       </w:r>
     </w:p>
     <w:p>
@@ -2320,7 +2591,7 @@
         <w:pStyle w:val="Listenabsatz"/>
         <w:numPr>
           <w:ilvl w:val="0"/>
-          <w:numId w:val="3"/>
+          <w:numId w:val="4"/>
         </w:numPr>
         <w:autoSpaceDE w:val="0"/>
         <w:autoSpaceDN w:val="0"/>
@@ -2328,18 +2599,15 @@
         <w:spacing w:after="0" w:line="240" w:lineRule="auto"/>
         <w:rPr>
           <w:rFonts w:ascii="Consolas" w:hAnsi="Consolas" w:cs="Consolas"/>
-          <w:color w:val="000000"/>
-          <w:sz w:val="18"/>
-          <w:szCs w:val="18"/>
-          <w:lang w:val="en-US"/>
-        </w:rPr>
-      </w:pPr>
-      <w:r>
-        <w:rPr>
-          <w:rFonts w:ascii="Consolas" w:hAnsi="Consolas" w:cs="Consolas"/>
-          <w:b/>
-          <w:bCs/>
-          <w:color w:val="7F0055"/>
+          <w:sz w:val="18"/>
+          <w:szCs w:val="18"/>
+          <w:lang w:val="en-US"/>
+        </w:rPr>
+      </w:pPr>
+      <w:r>
+        <w:rPr>
+          <w:rFonts w:ascii="Consolas" w:hAnsi="Consolas" w:cs="Consolas"/>
+          <w:color w:val="000000"/>
           <w:sz w:val="18"/>
           <w:szCs w:val="18"/>
           <w:lang w:val="en-US"/>
@@ -2349,24 +2617,12 @@
       <w:r>
         <w:rPr>
           <w:rFonts w:ascii="Consolas" w:hAnsi="Consolas" w:cs="Consolas"/>
-          <w:b/>
-          <w:bCs/>
-          <w:color w:val="7F0055"/>
-          <w:sz w:val="18"/>
-          <w:szCs w:val="18"/>
-          <w:lang w:val="en-US"/>
-        </w:rPr>
-        <w:t>if</w:t>
-      </w:r>
-      <w:r>
-        <w:rPr>
-          <w:rFonts w:ascii="Consolas" w:hAnsi="Consolas" w:cs="Consolas"/>
-          <w:color w:val="000000"/>
-          <w:sz w:val="18"/>
-          <w:szCs w:val="18"/>
-          <w:lang w:val="en-US"/>
-        </w:rPr>
-        <w:t xml:space="preserve"> ((</w:t>
+          <w:color w:val="000000"/>
+          <w:sz w:val="18"/>
+          <w:szCs w:val="18"/>
+          <w:lang w:val="en-US"/>
+        </w:rPr>
+        <w:t xml:space="preserve">OperationCallExp </w:t>
       </w:r>
       <w:r>
         <w:rPr>
@@ -2386,27 +2642,27 @@
           <w:szCs w:val="18"/>
           <w:lang w:val="en-US"/>
         </w:rPr>
-        <w:t>.getReferredOperation().getName().equals(</w:t>
-      </w:r>
-      <w:r>
-        <w:rPr>
-          <w:rFonts w:ascii="Consolas" w:hAnsi="Consolas" w:cs="Consolas"/>
-          <w:color w:val="2A00FF"/>
-          <w:sz w:val="18"/>
-          <w:szCs w:val="18"/>
-          <w:lang w:val="en-US"/>
-        </w:rPr>
-        <w:t>"implies"</w:t>
-      </w:r>
-      <w:r>
-        <w:rPr>
-          <w:rFonts w:ascii="Consolas" w:hAnsi="Consolas" w:cs="Consolas"/>
-          <w:color w:val="000000"/>
-          <w:sz w:val="18"/>
-          <w:szCs w:val="18"/>
-          <w:lang w:val="en-US"/>
-        </w:rPr>
-        <w:t>))</w:t>
+        <w:t xml:space="preserve"> = (OperationCallExp) </w:t>
+      </w:r>
+      <w:r>
+        <w:rPr>
+          <w:rFonts w:ascii="Consolas" w:hAnsi="Consolas" w:cs="Consolas"/>
+          <w:color w:val="6A3E3E"/>
+          <w:sz w:val="18"/>
+          <w:szCs w:val="18"/>
+          <w:lang w:val="en-US"/>
+        </w:rPr>
+        <w:t>invElem</w:t>
+      </w:r>
+      <w:r>
+        <w:rPr>
+          <w:rFonts w:ascii="Consolas" w:hAnsi="Consolas" w:cs="Consolas"/>
+          <w:color w:val="000000"/>
+          <w:sz w:val="18"/>
+          <w:szCs w:val="18"/>
+          <w:lang w:val="en-US"/>
+        </w:rPr>
+        <w:t>;</w:t>
       </w:r>
     </w:p>
     <w:p>
@@ -2414,7 +2670,7 @@
         <w:pStyle w:val="Listenabsatz"/>
         <w:numPr>
           <w:ilvl w:val="0"/>
-          <w:numId w:val="3"/>
+          <w:numId w:val="4"/>
         </w:numPr>
         <w:autoSpaceDE w:val="0"/>
         <w:autoSpaceDN w:val="0"/>
@@ -2430,46 +2686,6 @@
       <w:r>
         <w:rPr>
           <w:rFonts w:ascii="Consolas" w:hAnsi="Consolas" w:cs="Consolas"/>
-          <w:color w:val="000000"/>
-          <w:sz w:val="18"/>
-          <w:szCs w:val="18"/>
-          <w:lang w:val="en-US"/>
-        </w:rPr>
-        <w:t xml:space="preserve">            </w:t>
-      </w:r>
-      <w:r>
-        <w:rPr>
-          <w:rFonts w:ascii="Consolas" w:hAnsi="Consolas" w:cs="Consolas"/>
-          <w:color w:val="000000"/>
-          <w:sz w:val="18"/>
-          <w:szCs w:val="18"/>
-          <w:lang w:val="en-US"/>
-        </w:rPr>
-        <w:t>&amp;&amp;(</w:t>
-      </w:r>
-      <w:r>
-        <w:rPr>
-          <w:rFonts w:ascii="Consolas" w:hAnsi="Consolas" w:cs="Consolas"/>
-          <w:color w:val="6A3E3E"/>
-          <w:sz w:val="18"/>
-          <w:szCs w:val="18"/>
-          <w:lang w:val="en-US"/>
-        </w:rPr>
-        <w:t>OpCExp</w:t>
-      </w:r>
-      <w:r>
-        <w:rPr>
-          <w:rFonts w:ascii="Consolas" w:hAnsi="Consolas" w:cs="Consolas"/>
-          <w:color w:val="000000"/>
-          <w:sz w:val="18"/>
-          <w:szCs w:val="18"/>
-          <w:lang w:val="en-US"/>
-        </w:rPr>
-        <w:t xml:space="preserve">.getSource() </w:t>
-      </w:r>
-      <w:r>
-        <w:rPr>
-          <w:rFonts w:ascii="Consolas" w:hAnsi="Consolas" w:cs="Consolas"/>
           <w:b/>
           <w:bCs/>
           <w:color w:val="7F0055"/>
@@ -2477,17 +2693,69 @@
           <w:szCs w:val="18"/>
           <w:lang w:val="en-US"/>
         </w:rPr>
-        <w:t>instanceof</w:t>
-      </w:r>
-      <w:r>
-        <w:rPr>
-          <w:rFonts w:ascii="Consolas" w:hAnsi="Consolas" w:cs="Consolas"/>
-          <w:color w:val="000000"/>
-          <w:sz w:val="18"/>
-          <w:szCs w:val="18"/>
-          <w:lang w:val="en-US"/>
-        </w:rPr>
-        <w:t xml:space="preserve"> OperationCallExp)) {</w:t>
+        <w:t xml:space="preserve">          </w:t>
+      </w:r>
+      <w:r>
+        <w:rPr>
+          <w:rFonts w:ascii="Consolas" w:hAnsi="Consolas" w:cs="Consolas"/>
+          <w:b/>
+          <w:bCs/>
+          <w:color w:val="7F0055"/>
+          <w:sz w:val="18"/>
+          <w:szCs w:val="18"/>
+          <w:lang w:val="en-US"/>
+        </w:rPr>
+        <w:t>if</w:t>
+      </w:r>
+      <w:r>
+        <w:rPr>
+          <w:rFonts w:ascii="Consolas" w:hAnsi="Consolas" w:cs="Consolas"/>
+          <w:color w:val="000000"/>
+          <w:sz w:val="18"/>
+          <w:szCs w:val="18"/>
+          <w:lang w:val="en-US"/>
+        </w:rPr>
+        <w:t xml:space="preserve"> (</w:t>
+      </w:r>
+      <w:r>
+        <w:rPr>
+          <w:rFonts w:ascii="Consolas" w:hAnsi="Consolas" w:cs="Consolas"/>
+          <w:color w:val="6A3E3E"/>
+          <w:sz w:val="18"/>
+          <w:szCs w:val="18"/>
+          <w:lang w:val="en-US"/>
+        </w:rPr>
+        <w:t>OpCExp</w:t>
+      </w:r>
+      <w:r>
+        <w:rPr>
+          <w:rFonts w:ascii="Consolas" w:hAnsi="Consolas" w:cs="Consolas"/>
+          <w:color w:val="000000"/>
+          <w:sz w:val="18"/>
+          <w:szCs w:val="18"/>
+          <w:lang w:val="en-US"/>
+        </w:rPr>
+        <w:t>.getReferredOperation().getName().equals(</w:t>
+      </w:r>
+      <w:r>
+        <w:rPr>
+          <w:rFonts w:ascii="Consolas" w:hAnsi="Consolas" w:cs="Consolas"/>
+          <w:color w:val="2A00FF"/>
+          <w:sz w:val="18"/>
+          <w:szCs w:val="18"/>
+          <w:lang w:val="en-US"/>
+        </w:rPr>
+        <w:t>"implies"</w:t>
+      </w:r>
+      <w:r>
+        <w:rPr>
+          <w:rFonts w:ascii="Consolas" w:hAnsi="Consolas" w:cs="Consolas"/>
+          <w:color w:val="000000"/>
+          <w:sz w:val="18"/>
+          <w:szCs w:val="18"/>
+          <w:lang w:val="en-US"/>
+        </w:rPr>
+        <w:t>)) {</w:t>
       </w:r>
     </w:p>
     <w:p>
@@ -2495,7 +2763,7 @@
         <w:pStyle w:val="Listenabsatz"/>
         <w:numPr>
           <w:ilvl w:val="0"/>
-          <w:numId w:val="3"/>
+          <w:numId w:val="4"/>
         </w:numPr>
         <w:autoSpaceDE w:val="0"/>
         <w:autoSpaceDN w:val="0"/>
@@ -2511,22 +2779,36 @@
       <w:r>
         <w:rPr>
           <w:rFonts w:ascii="Consolas" w:hAnsi="Consolas" w:cs="Consolas"/>
-          <w:color w:val="000000"/>
-          <w:sz w:val="18"/>
-          <w:szCs w:val="18"/>
-          <w:lang w:val="en-US"/>
-        </w:rPr>
-        <w:t xml:space="preserve">              </w:t>
-      </w:r>
-      <w:r>
-        <w:rPr>
-          <w:rFonts w:ascii="Consolas" w:hAnsi="Consolas" w:cs="Consolas"/>
-          <w:color w:val="000000"/>
-          <w:sz w:val="18"/>
-          <w:szCs w:val="18"/>
-          <w:lang w:val="en-US"/>
-        </w:rPr>
-        <w:t xml:space="preserve">OperationCallExp </w:t>
+          <w:b/>
+          <w:bCs/>
+          <w:color w:val="7F0055"/>
+          <w:sz w:val="18"/>
+          <w:szCs w:val="18"/>
+          <w:lang w:val="en-US"/>
+        </w:rPr>
+        <w:t xml:space="preserve">            </w:t>
+      </w:r>
+      <w:r>
+        <w:rPr>
+          <w:rFonts w:ascii="Consolas" w:hAnsi="Consolas" w:cs="Consolas"/>
+          <w:b/>
+          <w:bCs/>
+          <w:color w:val="7F0055"/>
+          <w:sz w:val="18"/>
+          <w:szCs w:val="18"/>
+          <w:lang w:val="en-US"/>
+        </w:rPr>
+        <w:t>if</w:t>
+      </w:r>
+      <w:r>
+        <w:rPr>
+          <w:rFonts w:ascii="Consolas" w:hAnsi="Consolas" w:cs="Consolas"/>
+          <w:color w:val="000000"/>
+          <w:sz w:val="18"/>
+          <w:szCs w:val="18"/>
+          <w:lang w:val="en-US"/>
+        </w:rPr>
+        <w:t xml:space="preserve"> (</w:t>
       </w:r>
       <w:r>
         <w:rPr>
@@ -2536,26 +2818,6 @@
           <w:szCs w:val="18"/>
           <w:lang w:val="en-US"/>
         </w:rPr>
-        <w:t>OpCExpSource</w:t>
-      </w:r>
-      <w:r>
-        <w:rPr>
-          <w:rFonts w:ascii="Consolas" w:hAnsi="Consolas" w:cs="Consolas"/>
-          <w:color w:val="000000"/>
-          <w:sz w:val="18"/>
-          <w:szCs w:val="18"/>
-          <w:lang w:val="en-US"/>
-        </w:rPr>
-        <w:t xml:space="preserve"> = (OperationCallExp) </w:t>
-      </w:r>
-      <w:r>
-        <w:rPr>
-          <w:rFonts w:ascii="Consolas" w:hAnsi="Consolas" w:cs="Consolas"/>
-          <w:color w:val="6A3E3E"/>
-          <w:sz w:val="18"/>
-          <w:szCs w:val="18"/>
-          <w:lang w:val="en-US"/>
-        </w:rPr>
         <w:t>OpCExp</w:t>
       </w:r>
       <w:r>
@@ -2566,7 +2828,29 @@
           <w:szCs w:val="18"/>
           <w:lang w:val="en-US"/>
         </w:rPr>
-        <w:t>.getSource();</w:t>
+        <w:t xml:space="preserve">.getSource() </w:t>
+      </w:r>
+      <w:r>
+        <w:rPr>
+          <w:rFonts w:ascii="Consolas" w:hAnsi="Consolas" w:cs="Consolas"/>
+          <w:b/>
+          <w:bCs/>
+          <w:color w:val="7F0055"/>
+          <w:sz w:val="18"/>
+          <w:szCs w:val="18"/>
+          <w:lang w:val="en-US"/>
+        </w:rPr>
+        <w:t>instanceof</w:t>
+      </w:r>
+      <w:r>
+        <w:rPr>
+          <w:rFonts w:ascii="Consolas" w:hAnsi="Consolas" w:cs="Consolas"/>
+          <w:color w:val="000000"/>
+          <w:sz w:val="18"/>
+          <w:szCs w:val="18"/>
+          <w:lang w:val="en-US"/>
+        </w:rPr>
+        <w:t xml:space="preserve"> OperationCallExp) {</w:t>
       </w:r>
     </w:p>
     <w:p>
@@ -2574,7 +2858,7 @@
         <w:pStyle w:val="Listenabsatz"/>
         <w:numPr>
           <w:ilvl w:val="0"/>
-          <w:numId w:val="3"/>
+          <w:numId w:val="4"/>
         </w:numPr>
         <w:autoSpaceDE w:val="0"/>
         <w:autoSpaceDN w:val="0"/>
@@ -2590,9 +2874,7 @@
       <w:r>
         <w:rPr>
           <w:rFonts w:ascii="Consolas" w:hAnsi="Consolas" w:cs="Consolas"/>
-          <w:b/>
-          <w:bCs/>
-          <w:color w:val="7F0055"/>
+          <w:color w:val="000000"/>
           <w:sz w:val="18"/>
           <w:szCs w:val="18"/>
           <w:lang w:val="en-US"/>
@@ -2602,24 +2884,12 @@
       <w:r>
         <w:rPr>
           <w:rFonts w:ascii="Consolas" w:hAnsi="Consolas" w:cs="Consolas"/>
-          <w:b/>
-          <w:bCs/>
-          <w:color w:val="7F0055"/>
-          <w:sz w:val="18"/>
-          <w:szCs w:val="18"/>
-          <w:lang w:val="en-US"/>
-        </w:rPr>
-        <w:t>if</w:t>
-      </w:r>
-      <w:r>
-        <w:rPr>
-          <w:rFonts w:ascii="Consolas" w:hAnsi="Consolas" w:cs="Consolas"/>
-          <w:color w:val="000000"/>
-          <w:sz w:val="18"/>
-          <w:szCs w:val="18"/>
-          <w:lang w:val="en-US"/>
-        </w:rPr>
-        <w:t xml:space="preserve"> (</w:t>
+          <w:color w:val="000000"/>
+          <w:sz w:val="18"/>
+          <w:szCs w:val="18"/>
+          <w:lang w:val="en-US"/>
+        </w:rPr>
+        <w:t xml:space="preserve">OperationCallExp </w:t>
       </w:r>
       <w:r>
         <w:rPr>
@@ -2639,27 +2909,27 @@
           <w:szCs w:val="18"/>
           <w:lang w:val="en-US"/>
         </w:rPr>
-        <w:t>.getReferredOperation().getName().equals(</w:t>
-      </w:r>
-      <w:r>
-        <w:rPr>
-          <w:rFonts w:ascii="Consolas" w:hAnsi="Consolas" w:cs="Consolas"/>
-          <w:color w:val="2A00FF"/>
-          <w:sz w:val="18"/>
-          <w:szCs w:val="18"/>
-          <w:lang w:val="en-US"/>
-        </w:rPr>
-        <w:t>"implies"</w:t>
-      </w:r>
-      <w:r>
-        <w:rPr>
-          <w:rFonts w:ascii="Consolas" w:hAnsi="Consolas" w:cs="Consolas"/>
-          <w:color w:val="000000"/>
-          <w:sz w:val="18"/>
-          <w:szCs w:val="18"/>
-          <w:lang w:val="en-US"/>
-        </w:rPr>
-        <w:t>)) {</w:t>
+        <w:t xml:space="preserve"> = (OperationCallExp) </w:t>
+      </w:r>
+      <w:r>
+        <w:rPr>
+          <w:rFonts w:ascii="Consolas" w:hAnsi="Consolas" w:cs="Consolas"/>
+          <w:color w:val="6A3E3E"/>
+          <w:sz w:val="18"/>
+          <w:szCs w:val="18"/>
+          <w:lang w:val="en-US"/>
+        </w:rPr>
+        <w:t>OpCExp</w:t>
+      </w:r>
+      <w:r>
+        <w:rPr>
+          <w:rFonts w:ascii="Consolas" w:hAnsi="Consolas" w:cs="Consolas"/>
+          <w:color w:val="000000"/>
+          <w:sz w:val="18"/>
+          <w:szCs w:val="18"/>
+          <w:lang w:val="en-US"/>
+        </w:rPr>
+        <w:t>.getSource();</w:t>
       </w:r>
     </w:p>
     <w:p>
@@ -2667,7 +2937,7 @@
         <w:pStyle w:val="Listenabsatz"/>
         <w:numPr>
           <w:ilvl w:val="0"/>
-          <w:numId w:val="3"/>
+          <w:numId w:val="4"/>
         </w:numPr>
         <w:autoSpaceDE w:val="0"/>
         <w:autoSpaceDN w:val="0"/>
@@ -2690,7 +2960,7 @@
           <w:szCs w:val="18"/>
           <w:lang w:val="en-US"/>
         </w:rPr>
-        <w:t xml:space="preserve">                </w:t>
+        <w:t xml:space="preserve">              </w:t>
       </w:r>
       <w:r>
         <w:rPr>
@@ -2712,7 +2982,7 @@
           <w:szCs w:val="18"/>
           <w:lang w:val="en-US"/>
         </w:rPr>
-        <w:t>(!</w:t>
+        <w:t xml:space="preserve"> (</w:t>
       </w:r>
       <w:r>
         <w:rPr>
@@ -2722,37 +2992,37 @@
           <w:szCs w:val="18"/>
           <w:lang w:val="en-US"/>
         </w:rPr>
-        <w:t>usages</w:t>
-      </w:r>
-      <w:r>
-        <w:rPr>
-          <w:rFonts w:ascii="Consolas" w:hAnsi="Consolas" w:cs="Consolas"/>
-          <w:color w:val="000000"/>
-          <w:sz w:val="18"/>
-          <w:szCs w:val="18"/>
-          <w:lang w:val="en-US"/>
-        </w:rPr>
-        <w:t>.contains(</w:t>
-      </w:r>
-      <w:r>
-        <w:rPr>
-          <w:rFonts w:ascii="Consolas" w:hAnsi="Consolas" w:cs="Consolas"/>
-          <w:color w:val="6A3E3E"/>
-          <w:sz w:val="18"/>
-          <w:szCs w:val="18"/>
-          <w:lang w:val="en-US"/>
-        </w:rPr>
-        <w:t>OpCExp</w:t>
-      </w:r>
-      <w:r>
-        <w:rPr>
-          <w:rFonts w:ascii="Consolas" w:hAnsi="Consolas" w:cs="Consolas"/>
-          <w:color w:val="000000"/>
-          <w:sz w:val="18"/>
-          <w:szCs w:val="18"/>
-          <w:lang w:val="en-US"/>
-        </w:rPr>
-        <w:t>)){</w:t>
+        <w:t>OpCExpSource</w:t>
+      </w:r>
+      <w:r>
+        <w:rPr>
+          <w:rFonts w:ascii="Consolas" w:hAnsi="Consolas" w:cs="Consolas"/>
+          <w:color w:val="000000"/>
+          <w:sz w:val="18"/>
+          <w:szCs w:val="18"/>
+          <w:lang w:val="en-US"/>
+        </w:rPr>
+        <w:t>.getReferredOperation().getName().equals(</w:t>
+      </w:r>
+      <w:r>
+        <w:rPr>
+          <w:rFonts w:ascii="Consolas" w:hAnsi="Consolas" w:cs="Consolas"/>
+          <w:color w:val="2A00FF"/>
+          <w:sz w:val="18"/>
+          <w:szCs w:val="18"/>
+          <w:lang w:val="en-US"/>
+        </w:rPr>
+        <w:t>"implies"</w:t>
+      </w:r>
+      <w:r>
+        <w:rPr>
+          <w:rFonts w:ascii="Consolas" w:hAnsi="Consolas" w:cs="Consolas"/>
+          <w:color w:val="000000"/>
+          <w:sz w:val="18"/>
+          <w:szCs w:val="18"/>
+          <w:lang w:val="en-US"/>
+        </w:rPr>
+        <w:t>)) {</w:t>
       </w:r>
     </w:p>
     <w:p>
@@ -2760,7 +3030,7 @@
         <w:pStyle w:val="Listenabsatz"/>
         <w:numPr>
           <w:ilvl w:val="0"/>
-          <w:numId w:val="3"/>
+          <w:numId w:val="4"/>
         </w:numPr>
         <w:autoSpaceDE w:val="0"/>
         <w:autoSpaceDN w:val="0"/>
@@ -2776,12 +3046,56 @@
       <w:r>
         <w:rPr>
           <w:rFonts w:ascii="Consolas" w:hAnsi="Consolas" w:cs="Consolas"/>
+          <w:b/>
+          <w:bCs/>
+          <w:color w:val="7F0055"/>
+          <w:sz w:val="18"/>
+          <w:szCs w:val="18"/>
+          <w:lang w:val="en-US"/>
+        </w:rPr>
+        <w:t xml:space="preserve">                </w:t>
+      </w:r>
+      <w:r>
+        <w:rPr>
+          <w:rFonts w:ascii="Consolas" w:hAnsi="Consolas" w:cs="Consolas"/>
+          <w:b/>
+          <w:bCs/>
+          <w:color w:val="7F0055"/>
+          <w:sz w:val="18"/>
+          <w:szCs w:val="18"/>
+          <w:lang w:val="en-US"/>
+        </w:rPr>
+        <w:t>if</w:t>
+      </w:r>
+      <w:r>
+        <w:rPr>
+          <w:rFonts w:ascii="Consolas" w:hAnsi="Consolas" w:cs="Consolas"/>
+          <w:color w:val="000000"/>
+          <w:sz w:val="18"/>
+          <w:szCs w:val="18"/>
+          <w:lang w:val="en-US"/>
+        </w:rPr>
+        <w:t>(!</w:t>
+      </w:r>
+      <w:r>
+        <w:rPr>
+          <w:rFonts w:ascii="Consolas" w:hAnsi="Consolas" w:cs="Consolas"/>
           <w:color w:val="6A3E3E"/>
           <w:sz w:val="18"/>
           <w:szCs w:val="18"/>
           <w:lang w:val="en-US"/>
         </w:rPr>
-        <w:t xml:space="preserve">                  </w:t>
+        <w:t>usages</w:t>
+      </w:r>
+      <w:r>
+        <w:rPr>
+          <w:rFonts w:ascii="Consolas" w:hAnsi="Consolas" w:cs="Consolas"/>
+          <w:color w:val="000000"/>
+          <w:sz w:val="18"/>
+          <w:szCs w:val="18"/>
+          <w:lang w:val="en-US"/>
+        </w:rPr>
+        <w:t>.contains(</w:t>
       </w:r>
       <w:r>
         <w:rPr>
@@ -2791,26 +3105,6 @@
           <w:szCs w:val="18"/>
           <w:lang w:val="en-US"/>
         </w:rPr>
-        <w:t>usages</w:t>
-      </w:r>
-      <w:r>
-        <w:rPr>
-          <w:rFonts w:ascii="Consolas" w:hAnsi="Consolas" w:cs="Consolas"/>
-          <w:color w:val="000000"/>
-          <w:sz w:val="18"/>
-          <w:szCs w:val="18"/>
-          <w:lang w:val="en-US"/>
-        </w:rPr>
-        <w:t>.add(</w:t>
-      </w:r>
-      <w:r>
-        <w:rPr>
-          <w:rFonts w:ascii="Consolas" w:hAnsi="Consolas" w:cs="Consolas"/>
-          <w:color w:val="6A3E3E"/>
-          <w:sz w:val="18"/>
-          <w:szCs w:val="18"/>
-          <w:lang w:val="en-US"/>
-        </w:rPr>
         <w:t>OpCExp</w:t>
       </w:r>
       <w:r>
@@ -2821,7 +3115,7 @@
           <w:szCs w:val="18"/>
           <w:lang w:val="en-US"/>
         </w:rPr>
-        <w:t>);</w:t>
+        <w:t>)){</w:t>
       </w:r>
     </w:p>
     <w:p>
@@ -2829,7 +3123,7 @@
         <w:pStyle w:val="Listenabsatz"/>
         <w:numPr>
           <w:ilvl w:val="0"/>
-          <w:numId w:val="3"/>
+          <w:numId w:val="4"/>
         </w:numPr>
         <w:autoSpaceDE w:val="0"/>
         <w:autoSpaceDN w:val="0"/>
@@ -2845,22 +3139,52 @@
       <w:r>
         <w:rPr>
           <w:rFonts w:ascii="Consolas" w:hAnsi="Consolas" w:cs="Consolas"/>
-          <w:color w:val="000000"/>
-          <w:sz w:val="18"/>
-          <w:szCs w:val="18"/>
-          <w:lang w:val="en-US"/>
-        </w:rPr>
-        <w:t xml:space="preserve">                </w:t>
-      </w:r>
-      <w:r>
-        <w:rPr>
-          <w:rFonts w:ascii="Consolas" w:hAnsi="Consolas" w:cs="Consolas"/>
-          <w:color w:val="000000"/>
-          <w:sz w:val="18"/>
-          <w:szCs w:val="18"/>
-          <w:lang w:val="en-US"/>
-        </w:rPr>
-        <w:t>}</w:t>
+          <w:color w:val="6A3E3E"/>
+          <w:sz w:val="18"/>
+          <w:szCs w:val="18"/>
+          <w:lang w:val="en-US"/>
+        </w:rPr>
+        <w:t xml:space="preserve">                  </w:t>
+      </w:r>
+      <w:r>
+        <w:rPr>
+          <w:rFonts w:ascii="Consolas" w:hAnsi="Consolas" w:cs="Consolas"/>
+          <w:color w:val="6A3E3E"/>
+          <w:sz w:val="18"/>
+          <w:szCs w:val="18"/>
+          <w:lang w:val="en-US"/>
+        </w:rPr>
+        <w:t>usages</w:t>
+      </w:r>
+      <w:r>
+        <w:rPr>
+          <w:rFonts w:ascii="Consolas" w:hAnsi="Consolas" w:cs="Consolas"/>
+          <w:color w:val="000000"/>
+          <w:sz w:val="18"/>
+          <w:szCs w:val="18"/>
+          <w:lang w:val="en-US"/>
+        </w:rPr>
+        <w:t>.add(</w:t>
+      </w:r>
+      <w:r>
+        <w:rPr>
+          <w:rFonts w:ascii="Consolas" w:hAnsi="Consolas" w:cs="Consolas"/>
+          <w:color w:val="6A3E3E"/>
+          <w:sz w:val="18"/>
+          <w:szCs w:val="18"/>
+          <w:lang w:val="en-US"/>
+        </w:rPr>
+        <w:t>OpCExp</w:t>
+      </w:r>
+      <w:r>
+        <w:rPr>
+          <w:rFonts w:ascii="Consolas" w:hAnsi="Consolas" w:cs="Consolas"/>
+          <w:color w:val="000000"/>
+          <w:sz w:val="18"/>
+          <w:szCs w:val="18"/>
+          <w:lang w:val="en-US"/>
+        </w:rPr>
+        <w:t>);</w:t>
       </w:r>
     </w:p>
     <w:p>
@@ -2868,7 +3192,7 @@
         <w:pStyle w:val="Listenabsatz"/>
         <w:numPr>
           <w:ilvl w:val="0"/>
-          <w:numId w:val="3"/>
+          <w:numId w:val="4"/>
         </w:numPr>
         <w:autoSpaceDE w:val="0"/>
         <w:autoSpaceDN w:val="0"/>
@@ -2884,62 +3208,22 @@
       <w:r>
         <w:rPr>
           <w:rFonts w:ascii="Consolas" w:hAnsi="Consolas" w:cs="Consolas"/>
-          <w:color w:val="6A3E3E"/>
-          <w:sz w:val="18"/>
-          <w:szCs w:val="18"/>
-          <w:lang w:val="en-US"/>
-        </w:rPr>
-        <w:t xml:space="preserve">              </w:t>
-      </w:r>
-      <w:r>
-        <w:rPr>
-          <w:rFonts w:ascii="Consolas" w:hAnsi="Consolas" w:cs="Consolas"/>
-          <w:color w:val="6A3E3E"/>
-          <w:sz w:val="18"/>
-          <w:szCs w:val="18"/>
-          <w:lang w:val="en-US"/>
-        </w:rPr>
-        <w:t xml:space="preserve">  </w:t>
-      </w:r>
-      <w:r>
-        <w:rPr>
-          <w:rFonts w:ascii="Consolas" w:hAnsi="Consolas" w:cs="Consolas"/>
-          <w:color w:val="6A3E3E"/>
-          <w:sz w:val="18"/>
-          <w:szCs w:val="18"/>
-          <w:lang w:val="en-US"/>
-        </w:rPr>
-        <w:t>usages</w:t>
-      </w:r>
-      <w:r>
-        <w:rPr>
-          <w:rFonts w:ascii="Consolas" w:hAnsi="Consolas" w:cs="Consolas"/>
-          <w:color w:val="000000"/>
-          <w:sz w:val="18"/>
-          <w:szCs w:val="18"/>
-          <w:lang w:val="en-US"/>
-        </w:rPr>
-        <w:t>.add(</w:t>
-      </w:r>
-      <w:r>
-        <w:rPr>
-          <w:rFonts w:ascii="Consolas" w:hAnsi="Consolas" w:cs="Consolas"/>
-          <w:color w:val="6A3E3E"/>
-          <w:sz w:val="18"/>
-          <w:szCs w:val="18"/>
-          <w:lang w:val="en-US"/>
-        </w:rPr>
-        <w:t>OpCExpSource</w:t>
-      </w:r>
-      <w:r>
-        <w:rPr>
-          <w:rFonts w:ascii="Consolas" w:hAnsi="Consolas" w:cs="Consolas"/>
-          <w:color w:val="000000"/>
-          <w:sz w:val="18"/>
-          <w:szCs w:val="18"/>
-          <w:lang w:val="en-US"/>
-        </w:rPr>
-        <w:t>);</w:t>
+          <w:color w:val="000000"/>
+          <w:sz w:val="18"/>
+          <w:szCs w:val="18"/>
+          <w:lang w:val="en-US"/>
+        </w:rPr>
+        <w:t xml:space="preserve">                </w:t>
+      </w:r>
+      <w:r>
+        <w:rPr>
+          <w:rFonts w:ascii="Consolas" w:hAnsi="Consolas" w:cs="Consolas"/>
+          <w:color w:val="000000"/>
+          <w:sz w:val="18"/>
+          <w:szCs w:val="18"/>
+          <w:lang w:val="en-US"/>
+        </w:rPr>
+        <w:t>}</w:t>
       </w:r>
     </w:p>
     <w:p>
@@ -2947,7 +3231,7 @@
         <w:pStyle w:val="Listenabsatz"/>
         <w:numPr>
           <w:ilvl w:val="0"/>
-          <w:numId w:val="3"/>
+          <w:numId w:val="4"/>
         </w:numPr>
         <w:autoSpaceDE w:val="0"/>
         <w:autoSpaceDN w:val="0"/>
@@ -2963,22 +3247,52 @@
       <w:r>
         <w:rPr>
           <w:rFonts w:ascii="Consolas" w:hAnsi="Consolas" w:cs="Consolas"/>
-          <w:color w:val="000000"/>
-          <w:sz w:val="18"/>
-          <w:szCs w:val="18"/>
-          <w:lang w:val="en-US"/>
-        </w:rPr>
-        <w:t xml:space="preserve">              </w:t>
-      </w:r>
-      <w:r>
-        <w:rPr>
-          <w:rFonts w:ascii="Consolas" w:hAnsi="Consolas" w:cs="Consolas"/>
-          <w:color w:val="000000"/>
-          <w:sz w:val="18"/>
-          <w:szCs w:val="18"/>
-          <w:lang w:val="en-US"/>
-        </w:rPr>
-        <w:t>}</w:t>
+          <w:color w:val="6A3E3E"/>
+          <w:sz w:val="18"/>
+          <w:szCs w:val="18"/>
+          <w:lang w:val="en-US"/>
+        </w:rPr>
+        <w:t xml:space="preserve">                </w:t>
+      </w:r>
+      <w:r>
+        <w:rPr>
+          <w:rFonts w:ascii="Consolas" w:hAnsi="Consolas" w:cs="Consolas"/>
+          <w:color w:val="6A3E3E"/>
+          <w:sz w:val="18"/>
+          <w:szCs w:val="18"/>
+          <w:lang w:val="en-US"/>
+        </w:rPr>
+        <w:t>usages</w:t>
+      </w:r>
+      <w:r>
+        <w:rPr>
+          <w:rFonts w:ascii="Consolas" w:hAnsi="Consolas" w:cs="Consolas"/>
+          <w:color w:val="000000"/>
+          <w:sz w:val="18"/>
+          <w:szCs w:val="18"/>
+          <w:lang w:val="en-US"/>
+        </w:rPr>
+        <w:t>.add(</w:t>
+      </w:r>
+      <w:r>
+        <w:rPr>
+          <w:rFonts w:ascii="Consolas" w:hAnsi="Consolas" w:cs="Consolas"/>
+          <w:color w:val="6A3E3E"/>
+          <w:sz w:val="18"/>
+          <w:szCs w:val="18"/>
+          <w:lang w:val="en-US"/>
+        </w:rPr>
+        <w:t>OpCExpSource</w:t>
+      </w:r>
+      <w:r>
+        <w:rPr>
+          <w:rFonts w:ascii="Consolas" w:hAnsi="Consolas" w:cs="Consolas"/>
+          <w:color w:val="000000"/>
+          <w:sz w:val="18"/>
+          <w:szCs w:val="18"/>
+          <w:lang w:val="en-US"/>
+        </w:rPr>
+        <w:t>);</w:t>
       </w:r>
     </w:p>
     <w:p>
@@ -2986,7 +3300,7 @@
         <w:pStyle w:val="Listenabsatz"/>
         <w:numPr>
           <w:ilvl w:val="0"/>
-          <w:numId w:val="3"/>
+          <w:numId w:val="4"/>
         </w:numPr>
         <w:autoSpaceDE w:val="0"/>
         <w:autoSpaceDN w:val="0"/>
@@ -3007,7 +3321,7 @@
           <w:szCs w:val="18"/>
           <w:lang w:val="en-US"/>
         </w:rPr>
-        <w:t xml:space="preserve">          </w:t>
+        <w:t xml:space="preserve">              </w:t>
       </w:r>
       <w:r>
         <w:rPr>
@@ -3025,7 +3339,7 @@
         <w:pStyle w:val="Listenabsatz"/>
         <w:numPr>
           <w:ilvl w:val="0"/>
-          <w:numId w:val="3"/>
+          <w:numId w:val="4"/>
         </w:numPr>
         <w:autoSpaceDE w:val="0"/>
         <w:autoSpaceDN w:val="0"/>
@@ -3041,22 +3355,36 @@
       <w:r>
         <w:rPr>
           <w:rFonts w:ascii="Consolas" w:hAnsi="Consolas" w:cs="Consolas"/>
-          <w:color w:val="000000"/>
-          <w:sz w:val="18"/>
-          <w:szCs w:val="18"/>
-          <w:lang w:val="en-US"/>
-        </w:rPr>
-        <w:t xml:space="preserve">        </w:t>
-      </w:r>
-      <w:r>
-        <w:rPr>
-          <w:rFonts w:ascii="Consolas" w:hAnsi="Consolas" w:cs="Consolas"/>
-          <w:color w:val="000000"/>
-          <w:sz w:val="18"/>
-          <w:szCs w:val="18"/>
-          <w:lang w:val="en-US"/>
-        </w:rPr>
-        <w:t>}</w:t>
+          <w:b/>
+          <w:bCs/>
+          <w:color w:val="7F0055"/>
+          <w:sz w:val="18"/>
+          <w:szCs w:val="18"/>
+          <w:lang w:val="en-US"/>
+        </w:rPr>
+        <w:t xml:space="preserve">              </w:t>
+      </w:r>
+      <w:r>
+        <w:rPr>
+          <w:rFonts w:ascii="Consolas" w:hAnsi="Consolas" w:cs="Consolas"/>
+          <w:b/>
+          <w:bCs/>
+          <w:color w:val="7F0055"/>
+          <w:sz w:val="18"/>
+          <w:szCs w:val="18"/>
+          <w:lang w:val="en-US"/>
+        </w:rPr>
+        <w:t>else</w:t>
+      </w:r>
+      <w:r>
+        <w:rPr>
+          <w:rFonts w:ascii="Consolas" w:hAnsi="Consolas" w:cs="Consolas"/>
+          <w:color w:val="000000"/>
+          <w:sz w:val="18"/>
+          <w:szCs w:val="18"/>
+          <w:lang w:val="en-US"/>
+        </w:rPr>
+        <w:t xml:space="preserve"> {</w:t>
       </w:r>
     </w:p>
     <w:p>
@@ -3064,7 +3392,7 @@
         <w:pStyle w:val="Listenabsatz"/>
         <w:numPr>
           <w:ilvl w:val="0"/>
-          <w:numId w:val="3"/>
+          <w:numId w:val="4"/>
         </w:numPr>
         <w:autoSpaceDE w:val="0"/>
         <w:autoSpaceDN w:val="0"/>
@@ -3080,72 +3408,66 @@
       <w:r>
         <w:rPr>
           <w:rFonts w:ascii="Consolas" w:hAnsi="Consolas" w:cs="Consolas"/>
-          <w:color w:val="000000"/>
-          <w:sz w:val="18"/>
-          <w:szCs w:val="18"/>
-          <w:lang w:val="en-US"/>
-        </w:rPr>
-        <w:t xml:space="preserve">      </w:t>
-      </w:r>
-      <w:r>
-        <w:rPr>
-          <w:rFonts w:ascii="Consolas" w:hAnsi="Consolas" w:cs="Consolas"/>
-          <w:color w:val="000000"/>
-          <w:sz w:val="18"/>
-          <w:szCs w:val="18"/>
-          <w:lang w:val="en-US"/>
-        </w:rPr>
-        <w:t>}</w:t>
-      </w:r>
-      <w:r>
-        <w:rPr>
-          <w:rFonts w:ascii="Consolas" w:hAnsi="Consolas" w:cs="Consolas"/>
-          <w:color w:val="000000"/>
-          <w:sz w:val="18"/>
-          <w:szCs w:val="18"/>
-          <w:lang w:val="en-US"/>
-        </w:rPr>
-        <w:tab/>
-      </w:r>
-      <w:r>
-        <w:rPr>
-          <w:rFonts w:ascii="Consolas" w:hAnsi="Consolas" w:cs="Consolas"/>
-          <w:color w:val="000000"/>
-          <w:sz w:val="18"/>
-          <w:szCs w:val="18"/>
-          <w:lang w:val="en-US"/>
-        </w:rPr>
-        <w:tab/>
-      </w:r>
-      <w:r>
-        <w:rPr>
-          <w:rFonts w:ascii="Consolas" w:hAnsi="Consolas" w:cs="Consolas"/>
-          <w:color w:val="000000"/>
-          <w:sz w:val="18"/>
-          <w:szCs w:val="18"/>
-          <w:lang w:val="en-US"/>
-        </w:rPr>
-        <w:tab/>
-      </w:r>
-      <w:r>
-        <w:rPr>
-          <w:rFonts w:ascii="Consolas" w:hAnsi="Consolas" w:cs="Consolas"/>
-          <w:color w:val="000000"/>
-          <w:sz w:val="18"/>
-          <w:szCs w:val="18"/>
-          <w:lang w:val="en-US"/>
-        </w:rPr>
-        <w:tab/>
-      </w:r>
-      <w:r>
-        <w:rPr>
-          <w:rFonts w:ascii="Consolas" w:hAnsi="Consolas" w:cs="Consolas"/>
-          <w:color w:val="000000"/>
-          <w:sz w:val="18"/>
-          <w:szCs w:val="18"/>
-          <w:lang w:val="en-US"/>
-        </w:rPr>
-        <w:tab/>
+          <w:b/>
+          <w:bCs/>
+          <w:color w:val="7F0055"/>
+          <w:sz w:val="18"/>
+          <w:szCs w:val="18"/>
+          <w:lang w:val="en-US"/>
+        </w:rPr>
+        <w:t xml:space="preserve">                </w:t>
+      </w:r>
+      <w:r>
+        <w:rPr>
+          <w:rFonts w:ascii="Consolas" w:hAnsi="Consolas" w:cs="Consolas"/>
+          <w:b/>
+          <w:bCs/>
+          <w:color w:val="7F0055"/>
+          <w:sz w:val="18"/>
+          <w:szCs w:val="18"/>
+          <w:lang w:val="en-US"/>
+        </w:rPr>
+        <w:t>if</w:t>
+      </w:r>
+      <w:r>
+        <w:rPr>
+          <w:rFonts w:ascii="Consolas" w:hAnsi="Consolas" w:cs="Consolas"/>
+          <w:color w:val="000000"/>
+          <w:sz w:val="18"/>
+          <w:szCs w:val="18"/>
+          <w:lang w:val="en-US"/>
+        </w:rPr>
+        <w:t xml:space="preserve"> (</w:t>
+      </w:r>
+      <w:r>
+        <w:rPr>
+          <w:rFonts w:ascii="Consolas" w:hAnsi="Consolas" w:cs="Consolas"/>
+          <w:color w:val="6A3E3E"/>
+          <w:sz w:val="18"/>
+          <w:szCs w:val="18"/>
+          <w:lang w:val="en-US"/>
+        </w:rPr>
+        <w:t>usages</w:t>
+      </w:r>
+      <w:r>
+        <w:rPr>
+          <w:rFonts w:ascii="Consolas" w:hAnsi="Consolas" w:cs="Consolas"/>
+          <w:color w:val="000000"/>
+          <w:sz w:val="18"/>
+          <w:szCs w:val="18"/>
+          <w:lang w:val="en-US"/>
+        </w:rPr>
+        <w:t>.size() &gt;</w:t>
+      </w:r>
+      <w:r>
+        <w:rPr>
+          <w:rFonts w:ascii="Consolas" w:hAnsi="Consolas" w:cs="Consolas"/>
+          <w:color w:val="000000"/>
+          <w:sz w:val="18"/>
+          <w:szCs w:val="18"/>
+          <w:lang w:val="en-US"/>
+        </w:rPr>
+        <w:t xml:space="preserve"> 1) {</w:t>
       </w:r>
     </w:p>
     <w:p>
@@ -3153,7 +3475,7 @@
         <w:pStyle w:val="Listenabsatz"/>
         <w:numPr>
           <w:ilvl w:val="0"/>
-          <w:numId w:val="3"/>
+          <w:numId w:val="4"/>
         </w:numPr>
         <w:autoSpaceDE w:val="0"/>
         <w:autoSpaceDN w:val="0"/>
@@ -3169,36 +3491,44 @@
       <w:r>
         <w:rPr>
           <w:rFonts w:ascii="Consolas" w:hAnsi="Consolas" w:cs="Consolas"/>
-          <w:b/>
-          <w:bCs/>
-          <w:color w:val="7F0055"/>
-          <w:sz w:val="18"/>
-          <w:szCs w:val="18"/>
-          <w:lang w:val="en-US"/>
-        </w:rPr>
-        <w:t xml:space="preserve">      </w:t>
-      </w:r>
-      <w:r>
-        <w:rPr>
-          <w:rFonts w:ascii="Consolas" w:hAnsi="Consolas" w:cs="Consolas"/>
-          <w:b/>
-          <w:bCs/>
-          <w:color w:val="7F0055"/>
-          <w:sz w:val="18"/>
-          <w:szCs w:val="18"/>
-          <w:lang w:val="en-US"/>
-        </w:rPr>
-        <w:t>if</w:t>
-      </w:r>
-      <w:r>
-        <w:rPr>
-          <w:rFonts w:ascii="Consolas" w:hAnsi="Consolas" w:cs="Consolas"/>
-          <w:color w:val="000000"/>
-          <w:sz w:val="18"/>
-          <w:szCs w:val="18"/>
-          <w:lang w:val="en-US"/>
-        </w:rPr>
-        <w:t xml:space="preserve"> (</w:t>
+          <w:color w:val="000000"/>
+          <w:sz w:val="18"/>
+          <w:szCs w:val="18"/>
+          <w:lang w:val="en-US"/>
+        </w:rPr>
+        <w:t xml:space="preserve">                  </w:t>
+      </w:r>
+      <w:r>
+        <w:rPr>
+          <w:rFonts w:ascii="Consolas" w:hAnsi="Consolas" w:cs="Consolas"/>
+          <w:color w:val="000000"/>
+          <w:sz w:val="18"/>
+          <w:szCs w:val="18"/>
+          <w:lang w:val="en-US"/>
+        </w:rPr>
+        <w:t>OCLUtil.</w:t>
+      </w:r>
+      <w:r>
+        <w:rPr>
+          <w:rFonts w:ascii="Consolas" w:hAnsi="Consolas" w:cs="Consolas"/>
+          <w:i/>
+          <w:iCs/>
+          <w:color w:val="000000"/>
+          <w:sz w:val="18"/>
+          <w:szCs w:val="18"/>
+          <w:lang w:val="en-US"/>
+        </w:rPr>
+        <w:t>addModelSmell</w:t>
+      </w:r>
+      <w:r>
+        <w:rPr>
+          <w:rFonts w:ascii="Consolas" w:hAnsi="Consolas" w:cs="Consolas"/>
+          <w:color w:val="000000"/>
+          <w:sz w:val="18"/>
+          <w:szCs w:val="18"/>
+          <w:lang w:val="en-US"/>
+        </w:rPr>
+        <w:t>(</w:t>
       </w:r>
       <w:r>
         <w:rPr>
@@ -3208,6 +3538,26 @@
           <w:szCs w:val="18"/>
           <w:lang w:val="en-US"/>
         </w:rPr>
+        <w:t>results</w:t>
+      </w:r>
+      <w:r>
+        <w:rPr>
+          <w:rFonts w:ascii="Consolas" w:hAnsi="Consolas" w:cs="Consolas"/>
+          <w:color w:val="000000"/>
+          <w:sz w:val="18"/>
+          <w:szCs w:val="18"/>
+          <w:lang w:val="en-US"/>
+        </w:rPr>
+        <w:t xml:space="preserve">, </w:t>
+      </w:r>
+      <w:r>
+        <w:rPr>
+          <w:rFonts w:ascii="Consolas" w:hAnsi="Consolas" w:cs="Consolas"/>
+          <w:color w:val="6A3E3E"/>
+          <w:sz w:val="18"/>
+          <w:szCs w:val="18"/>
+          <w:lang w:val="en-US"/>
+        </w:rPr>
         <w:t>usages</w:t>
       </w:r>
       <w:r>
@@ -3218,7 +3568,27 @@
           <w:szCs w:val="18"/>
           <w:lang w:val="en-US"/>
         </w:rPr>
-        <w:t>.size() &gt; 1) {</w:t>
+        <w:t xml:space="preserve">, </w:t>
+      </w:r>
+      <w:r>
+        <w:rPr>
+          <w:rFonts w:ascii="Consolas" w:hAnsi="Consolas" w:cs="Consolas"/>
+          <w:color w:val="6A3E3E"/>
+          <w:sz w:val="18"/>
+          <w:szCs w:val="18"/>
+          <w:lang w:val="en-US"/>
+        </w:rPr>
+        <w:t>root</w:t>
+      </w:r>
+      <w:r>
+        <w:rPr>
+          <w:rFonts w:ascii="Consolas" w:hAnsi="Consolas" w:cs="Consolas"/>
+          <w:color w:val="000000"/>
+          <w:sz w:val="18"/>
+          <w:szCs w:val="18"/>
+          <w:lang w:val="en-US"/>
+        </w:rPr>
+        <w:t>);</w:t>
       </w:r>
     </w:p>
     <w:p>
@@ -3226,7 +3596,7 @@
         <w:pStyle w:val="Listenabsatz"/>
         <w:numPr>
           <w:ilvl w:val="0"/>
-          <w:numId w:val="3"/>
+          <w:numId w:val="4"/>
         </w:numPr>
         <w:autoSpaceDE w:val="0"/>
         <w:autoSpaceDN w:val="0"/>
@@ -3247,99 +3617,17 @@
           <w:szCs w:val="18"/>
           <w:lang w:val="en-US"/>
         </w:rPr>
-        <w:t xml:space="preserve">        </w:t>
-      </w:r>
-      <w:r>
-        <w:rPr>
-          <w:rFonts w:ascii="Consolas" w:hAnsi="Consolas" w:cs="Consolas"/>
-          <w:color w:val="000000"/>
-          <w:sz w:val="18"/>
-          <w:szCs w:val="18"/>
-          <w:lang w:val="en-US"/>
-        </w:rPr>
-        <w:t>OCLUtil.</w:t>
-      </w:r>
-      <w:r>
-        <w:rPr>
-          <w:rFonts w:ascii="Consolas" w:hAnsi="Consolas" w:cs="Consolas"/>
-          <w:i/>
-          <w:iCs/>
-          <w:color w:val="000000"/>
-          <w:sz w:val="18"/>
-          <w:szCs w:val="18"/>
-          <w:lang w:val="en-US"/>
-        </w:rPr>
-        <w:t>addModelSmell</w:t>
-      </w:r>
-      <w:r>
-        <w:rPr>
-          <w:rFonts w:ascii="Consolas" w:hAnsi="Consolas" w:cs="Consolas"/>
-          <w:color w:val="000000"/>
-          <w:sz w:val="18"/>
-          <w:szCs w:val="18"/>
-          <w:lang w:val="en-US"/>
-        </w:rPr>
-        <w:t>(</w:t>
-      </w:r>
-      <w:r>
-        <w:rPr>
-          <w:rFonts w:ascii="Consolas" w:hAnsi="Consolas" w:cs="Consolas"/>
-          <w:color w:val="6A3E3E"/>
-          <w:sz w:val="18"/>
-          <w:szCs w:val="18"/>
-          <w:lang w:val="en-US"/>
-        </w:rPr>
-        <w:t>results</w:t>
-      </w:r>
-      <w:r>
-        <w:rPr>
-          <w:rFonts w:ascii="Consolas" w:hAnsi="Consolas" w:cs="Consolas"/>
-          <w:color w:val="000000"/>
-          <w:sz w:val="18"/>
-          <w:szCs w:val="18"/>
-          <w:lang w:val="en-US"/>
-        </w:rPr>
-        <w:t xml:space="preserve">, </w:t>
-      </w:r>
-      <w:r>
-        <w:rPr>
-          <w:rFonts w:ascii="Consolas" w:hAnsi="Consolas" w:cs="Consolas"/>
-          <w:color w:val="6A3E3E"/>
-          <w:sz w:val="18"/>
-          <w:szCs w:val="18"/>
-          <w:lang w:val="en-US"/>
-        </w:rPr>
-        <w:t>usages</w:t>
-      </w:r>
-      <w:r>
-        <w:rPr>
-          <w:rFonts w:ascii="Consolas" w:hAnsi="Consolas" w:cs="Consolas"/>
-          <w:color w:val="000000"/>
-          <w:sz w:val="18"/>
-          <w:szCs w:val="18"/>
-          <w:lang w:val="en-US"/>
-        </w:rPr>
-        <w:t xml:space="preserve">, </w:t>
-      </w:r>
-      <w:r>
-        <w:rPr>
-          <w:rFonts w:ascii="Consolas" w:hAnsi="Consolas" w:cs="Consolas"/>
-          <w:color w:val="6A3E3E"/>
-          <w:sz w:val="18"/>
-          <w:szCs w:val="18"/>
-          <w:lang w:val="en-US"/>
-        </w:rPr>
-        <w:t>root</w:t>
-      </w:r>
-      <w:r>
-        <w:rPr>
-          <w:rFonts w:ascii="Consolas" w:hAnsi="Consolas" w:cs="Consolas"/>
-          <w:color w:val="000000"/>
-          <w:sz w:val="18"/>
-          <w:szCs w:val="18"/>
-          <w:lang w:val="en-US"/>
-        </w:rPr>
-        <w:t>);</w:t>
+        <w:t xml:space="preserve">                </w:t>
+      </w:r>
+      <w:r>
+        <w:rPr>
+          <w:rFonts w:ascii="Consolas" w:hAnsi="Consolas" w:cs="Consolas"/>
+          <w:color w:val="000000"/>
+          <w:sz w:val="18"/>
+          <w:szCs w:val="18"/>
+          <w:lang w:val="en-US"/>
+        </w:rPr>
+        <w:t>}</w:t>
       </w:r>
     </w:p>
     <w:p>
@@ -3347,7 +3635,7 @@
         <w:pStyle w:val="Listenabsatz"/>
         <w:numPr>
           <w:ilvl w:val="0"/>
-          <w:numId w:val="3"/>
+          <w:numId w:val="4"/>
         </w:numPr>
         <w:autoSpaceDE w:val="0"/>
         <w:autoSpaceDN w:val="0"/>
@@ -3357,26 +3645,38 @@
           <w:rFonts w:ascii="Consolas" w:hAnsi="Consolas" w:cs="Consolas"/>
           <w:sz w:val="18"/>
           <w:szCs w:val="18"/>
-        </w:rPr>
-      </w:pPr>
-      <w:r>
-        <w:rPr>
-          <w:rFonts w:ascii="Consolas" w:hAnsi="Consolas" w:cs="Consolas"/>
-          <w:color w:val="000000"/>
-          <w:sz w:val="18"/>
-          <w:szCs w:val="18"/>
-          <w:lang w:val="en-US"/>
-        </w:rPr>
-        <w:t xml:space="preserve">      </w:t>
-      </w:r>
-      <w:r>
-        <w:rPr>
-          <w:rFonts w:ascii="Consolas" w:hAnsi="Consolas" w:cs="Consolas"/>
-          <w:color w:val="000000"/>
-          <w:sz w:val="18"/>
-          <w:szCs w:val="18"/>
-        </w:rPr>
-        <w:t>}</w:t>
+          <w:lang w:val="en-US"/>
+        </w:rPr>
+      </w:pPr>
+      <w:r>
+        <w:rPr>
+          <w:rFonts w:ascii="Consolas" w:hAnsi="Consolas" w:cs="Consolas"/>
+          <w:color w:val="6A3E3E"/>
+          <w:sz w:val="18"/>
+          <w:szCs w:val="18"/>
+          <w:lang w:val="en-US"/>
+        </w:rPr>
+        <w:t xml:space="preserve">                </w:t>
+      </w:r>
+      <w:r>
+        <w:rPr>
+          <w:rFonts w:ascii="Consolas" w:hAnsi="Consolas" w:cs="Consolas"/>
+          <w:color w:val="6A3E3E"/>
+          <w:sz w:val="18"/>
+          <w:szCs w:val="18"/>
+          <w:lang w:val="en-US"/>
+        </w:rPr>
+        <w:t>usages</w:t>
+      </w:r>
+      <w:r>
+        <w:rPr>
+          <w:rFonts w:ascii="Consolas" w:hAnsi="Consolas" w:cs="Consolas"/>
+          <w:color w:val="000000"/>
+          <w:sz w:val="18"/>
+          <w:szCs w:val="18"/>
+          <w:lang w:val="en-US"/>
+        </w:rPr>
+        <w:t>.clear();</w:t>
       </w:r>
     </w:p>
     <w:p>
@@ -3384,7 +3684,7 @@
         <w:pStyle w:val="Listenabsatz"/>
         <w:numPr>
           <w:ilvl w:val="0"/>
-          <w:numId w:val="3"/>
+          <w:numId w:val="4"/>
         </w:numPr>
         <w:autoSpaceDE w:val="0"/>
         <w:autoSpaceDN w:val="0"/>
@@ -3394,23 +3694,26 @@
           <w:rFonts w:ascii="Consolas" w:hAnsi="Consolas" w:cs="Consolas"/>
           <w:sz w:val="18"/>
           <w:szCs w:val="18"/>
-        </w:rPr>
-      </w:pPr>
-      <w:r>
-        <w:rPr>
-          <w:rFonts w:ascii="Consolas" w:hAnsi="Consolas" w:cs="Consolas"/>
-          <w:color w:val="000000"/>
-          <w:sz w:val="18"/>
-          <w:szCs w:val="18"/>
-        </w:rPr>
-        <w:t xml:space="preserve">    </w:t>
-      </w:r>
-      <w:r>
-        <w:rPr>
-          <w:rFonts w:ascii="Consolas" w:hAnsi="Consolas" w:cs="Consolas"/>
-          <w:color w:val="000000"/>
-          <w:sz w:val="18"/>
-          <w:szCs w:val="18"/>
+          <w:lang w:val="en-US"/>
+        </w:rPr>
+      </w:pPr>
+      <w:r>
+        <w:rPr>
+          <w:rFonts w:ascii="Consolas" w:hAnsi="Consolas" w:cs="Consolas"/>
+          <w:color w:val="000000"/>
+          <w:sz w:val="18"/>
+          <w:szCs w:val="18"/>
+          <w:lang w:val="en-US"/>
+        </w:rPr>
+        <w:t xml:space="preserve">              </w:t>
+      </w:r>
+      <w:r>
+        <w:rPr>
+          <w:rFonts w:ascii="Consolas" w:hAnsi="Consolas" w:cs="Consolas"/>
+          <w:color w:val="000000"/>
+          <w:sz w:val="18"/>
+          <w:szCs w:val="18"/>
+          <w:lang w:val="en-US"/>
         </w:rPr>
         <w:t>}</w:t>
       </w:r>
@@ -3420,7 +3723,7 @@
         <w:pStyle w:val="Listenabsatz"/>
         <w:numPr>
           <w:ilvl w:val="0"/>
-          <w:numId w:val="3"/>
+          <w:numId w:val="4"/>
         </w:numPr>
         <w:autoSpaceDE w:val="0"/>
         <w:autoSpaceDN w:val="0"/>
@@ -3430,23 +3733,26 @@
           <w:rFonts w:ascii="Consolas" w:hAnsi="Consolas" w:cs="Consolas"/>
           <w:sz w:val="18"/>
           <w:szCs w:val="18"/>
-        </w:rPr>
-      </w:pPr>
-      <w:r>
-        <w:rPr>
-          <w:rFonts w:ascii="Consolas" w:hAnsi="Consolas" w:cs="Consolas"/>
-          <w:color w:val="000000"/>
-          <w:sz w:val="18"/>
-          <w:szCs w:val="18"/>
-        </w:rPr>
-        <w:t xml:space="preserve">  </w:t>
-      </w:r>
-      <w:r>
-        <w:rPr>
-          <w:rFonts w:ascii="Consolas" w:hAnsi="Consolas" w:cs="Consolas"/>
-          <w:color w:val="000000"/>
-          <w:sz w:val="18"/>
-          <w:szCs w:val="18"/>
+          <w:lang w:val="en-US"/>
+        </w:rPr>
+      </w:pPr>
+      <w:r>
+        <w:rPr>
+          <w:rFonts w:ascii="Consolas" w:hAnsi="Consolas" w:cs="Consolas"/>
+          <w:color w:val="000000"/>
+          <w:sz w:val="18"/>
+          <w:szCs w:val="18"/>
+          <w:lang w:val="en-US"/>
+        </w:rPr>
+        <w:t xml:space="preserve">            </w:t>
+      </w:r>
+      <w:r>
+        <w:rPr>
+          <w:rFonts w:ascii="Consolas" w:hAnsi="Consolas" w:cs="Consolas"/>
+          <w:color w:val="000000"/>
+          <w:sz w:val="18"/>
+          <w:szCs w:val="18"/>
+          <w:lang w:val="en-US"/>
         </w:rPr>
         <w:t>}</w:t>
       </w:r>
@@ -3456,7 +3762,7 @@
         <w:pStyle w:val="Listenabsatz"/>
         <w:numPr>
           <w:ilvl w:val="0"/>
-          <w:numId w:val="3"/>
+          <w:numId w:val="4"/>
         </w:numPr>
         <w:autoSpaceDE w:val="0"/>
         <w:autoSpaceDN w:val="0"/>
@@ -3464,270 +3770,968 @@
         <w:spacing w:after="0" w:line="240" w:lineRule="auto"/>
         <w:rPr>
           <w:rFonts w:ascii="Consolas" w:hAnsi="Consolas" w:cs="Consolas"/>
-          <w:color w:val="000000"/>
-          <w:sz w:val="18"/>
-          <w:szCs w:val="18"/>
-        </w:rPr>
-      </w:pPr>
-      <w:r>
-        <w:rPr>
-          <w:rFonts w:ascii="Consolas" w:hAnsi="Consolas" w:cs="Consolas"/>
-          <w:color w:val="000000"/>
-          <w:sz w:val="18"/>
-          <w:szCs w:val="18"/>
-        </w:rPr>
-        <w:t>}</w:t>
-      </w:r>
-    </w:p>
-    <w:p>
-      <w:pPr>
+          <w:sz w:val="18"/>
+          <w:szCs w:val="18"/>
+          <w:lang w:val="en-US"/>
+        </w:rPr>
+      </w:pPr>
+      <w:r>
+        <w:rPr>
+          <w:rFonts w:ascii="Consolas" w:hAnsi="Consolas" w:cs="Consolas"/>
+          <w:b/>
+          <w:bCs/>
+          <w:color w:val="7F0055"/>
+          <w:sz w:val="18"/>
+          <w:szCs w:val="18"/>
+          <w:lang w:val="en-US"/>
+        </w:rPr>
+        <w:t xml:space="preserve">            </w:t>
+      </w:r>
+      <w:r>
+        <w:rPr>
+          <w:rFonts w:ascii="Consolas" w:hAnsi="Consolas" w:cs="Consolas"/>
+          <w:b/>
+          <w:bCs/>
+          <w:color w:val="7F0055"/>
+          <w:sz w:val="18"/>
+          <w:szCs w:val="18"/>
+          <w:lang w:val="en-US"/>
+        </w:rPr>
+        <w:t>else</w:t>
+      </w:r>
+      <w:r>
+        <w:rPr>
+          <w:rFonts w:ascii="Consolas" w:hAnsi="Consolas" w:cs="Consolas"/>
+          <w:color w:val="000000"/>
+          <w:sz w:val="18"/>
+          <w:szCs w:val="18"/>
+          <w:lang w:val="en-US"/>
+        </w:rPr>
+        <w:t xml:space="preserve"> {</w:t>
+      </w:r>
+    </w:p>
+    <w:p>
+      <w:pPr>
+        <w:pStyle w:val="Listenabsatz"/>
+        <w:numPr>
+          <w:ilvl w:val="0"/>
+          <w:numId w:val="4"/>
+        </w:numPr>
         <w:autoSpaceDE w:val="0"/>
         <w:autoSpaceDN w:val="0"/>
         <w:adjustRightInd w:val="0"/>
         <w:spacing w:after="0" w:line="240" w:lineRule="auto"/>
         <w:rPr>
-          <w:sz w:val="18"/>
-          <w:szCs w:val="18"/>
-        </w:rPr>
-      </w:pPr>
-    </w:p>
-    <w:p>
-      <w:pPr>
+          <w:rFonts w:ascii="Consolas" w:hAnsi="Consolas" w:cs="Consolas"/>
+          <w:sz w:val="18"/>
+          <w:szCs w:val="18"/>
+          <w:lang w:val="en-US"/>
+        </w:rPr>
+      </w:pPr>
+      <w:r>
+        <w:rPr>
+          <w:rFonts w:ascii="Consolas" w:hAnsi="Consolas" w:cs="Consolas"/>
+          <w:b/>
+          <w:bCs/>
+          <w:color w:val="7F0055"/>
+          <w:sz w:val="18"/>
+          <w:szCs w:val="18"/>
+          <w:lang w:val="en-US"/>
+        </w:rPr>
+        <w:t xml:space="preserve">              </w:t>
+      </w:r>
+      <w:r>
+        <w:rPr>
+          <w:rFonts w:ascii="Consolas" w:hAnsi="Consolas" w:cs="Consolas"/>
+          <w:b/>
+          <w:bCs/>
+          <w:color w:val="7F0055"/>
+          <w:sz w:val="18"/>
+          <w:szCs w:val="18"/>
+          <w:lang w:val="en-US"/>
+        </w:rPr>
+        <w:t>if</w:t>
+      </w:r>
+      <w:r>
+        <w:rPr>
+          <w:rFonts w:ascii="Consolas" w:hAnsi="Consolas" w:cs="Consolas"/>
+          <w:color w:val="000000"/>
+          <w:sz w:val="18"/>
+          <w:szCs w:val="18"/>
+          <w:lang w:val="en-US"/>
+        </w:rPr>
+        <w:t xml:space="preserve"> (</w:t>
+      </w:r>
+      <w:r>
+        <w:rPr>
+          <w:rFonts w:ascii="Consolas" w:hAnsi="Consolas" w:cs="Consolas"/>
+          <w:color w:val="6A3E3E"/>
+          <w:sz w:val="18"/>
+          <w:szCs w:val="18"/>
+          <w:lang w:val="en-US"/>
+        </w:rPr>
+        <w:t>usages</w:t>
+      </w:r>
+      <w:r>
+        <w:rPr>
+          <w:rFonts w:ascii="Consolas" w:hAnsi="Consolas" w:cs="Consolas"/>
+          <w:color w:val="000000"/>
+          <w:sz w:val="18"/>
+          <w:szCs w:val="18"/>
+          <w:lang w:val="en-US"/>
+        </w:rPr>
+        <w:t>.size() &gt;</w:t>
+      </w:r>
+      <w:r>
+        <w:rPr>
+          <w:rFonts w:ascii="Consolas" w:hAnsi="Consolas" w:cs="Consolas"/>
+          <w:color w:val="000000"/>
+          <w:sz w:val="18"/>
+          <w:szCs w:val="18"/>
+          <w:lang w:val="en-US"/>
+        </w:rPr>
+        <w:t xml:space="preserve"> 1) {</w:t>
+      </w:r>
+    </w:p>
+    <w:p>
+      <w:pPr>
+        <w:pStyle w:val="Listenabsatz"/>
+        <w:numPr>
+          <w:ilvl w:val="0"/>
+          <w:numId w:val="4"/>
+        </w:numPr>
         <w:autoSpaceDE w:val="0"/>
         <w:autoSpaceDN w:val="0"/>
         <w:adjustRightInd w:val="0"/>
         <w:spacing w:after="0" w:line="240" w:lineRule="auto"/>
         <w:rPr>
-          <w:sz w:val="24"/>
-          <w:szCs w:val="24"/>
-        </w:rPr>
-      </w:pPr>
-      <w:r>
-        <w:rPr>
-          <w:sz w:val="24"/>
-          <w:szCs w:val="24"/>
-        </w:rPr>
-        <w:t>Auch in dieser Implementierung werden der Reihe nach alle Elemente des OCL-Codes nach den richtigen Elementen, hier "implies"-Operationen, durchsucht. Der Unterschied hier ist allerdings, dass es für die richtige Erkennung des "Implies Chain" Smells nicht ausreicht, nur alle Vorkommen von "implies" zu finden. Da "Implies Chain" nur durch die Verkettung mehrerer "implies"-Operationen hintereinander in einer Invariante entsteht, muss jeweils auch das Source-Element der gefundenen Operationen überprüft werden. Dazu</w:t>
-      </w:r>
-      <w:r>
-        <w:rPr>
-          <w:sz w:val="24"/>
-          <w:szCs w:val="24"/>
-        </w:rPr>
-        <w:t xml:space="preserve"> wird </w:t>
-      </w:r>
-      <w:r>
-        <w:rPr>
-          <w:sz w:val="24"/>
-          <w:szCs w:val="24"/>
-        </w:rPr>
-        <w:t>erst eine Liste mit allen Elementen des Codes erstellt</w:t>
-      </w:r>
-      <w:r>
-        <w:rPr>
-          <w:sz w:val="24"/>
-          <w:szCs w:val="24"/>
-        </w:rPr>
-        <w:t xml:space="preserve"> (Z. 3)</w:t>
-      </w:r>
-      <w:r>
-        <w:rPr>
-          <w:sz w:val="24"/>
-          <w:szCs w:val="24"/>
-        </w:rPr>
-        <w:t>. Danach werden aus dieser Liste neue Listen erstellt, die jeweils alle Elemente einer einzelnen Invariante enthalten</w:t>
-      </w:r>
-      <w:r>
-        <w:rPr>
-          <w:sz w:val="24"/>
-          <w:szCs w:val="24"/>
-        </w:rPr>
-        <w:t xml:space="preserve"> (Z.5-8)</w:t>
-      </w:r>
-      <w:r>
-        <w:rPr>
-          <w:sz w:val="24"/>
-          <w:szCs w:val="24"/>
-        </w:rPr>
-        <w:t xml:space="preserve">. So wird sichergestellt, dass der Smell wirklich in einer Invariante auftritt und sich nicht über mehrere Invarianten erstreckt. </w:t>
-      </w:r>
-      <w:r>
-        <w:rPr>
-          <w:sz w:val="24"/>
-          <w:szCs w:val="24"/>
-        </w:rPr>
-        <w:t>Um jetzt alle "implies"-Operationen in einer Invariante zu finden, wird über alle Elemente der Liste iteriert und überprüft, ob es sich bei dem aktuellen Element um eine Operation, also eine "OperationCallExp" handelt</w:t>
-      </w:r>
-      <w:r>
-        <w:rPr>
-          <w:sz w:val="24"/>
-          <w:szCs w:val="24"/>
-        </w:rPr>
-        <w:t xml:space="preserve"> (Z. 10)</w:t>
-      </w:r>
-      <w:r>
-        <w:rPr>
-          <w:sz w:val="24"/>
-          <w:szCs w:val="24"/>
-        </w:rPr>
-        <w:t>. Ist dies der Fall, wird abgefragt, ob diese Operation "implies" ist</w:t>
-      </w:r>
-      <w:r>
-        <w:rPr>
-          <w:sz w:val="24"/>
-          <w:szCs w:val="24"/>
-        </w:rPr>
-        <w:t xml:space="preserve"> (Z. 12</w:t>
-      </w:r>
-      <w:r>
-        <w:rPr>
-          <w:sz w:val="24"/>
-          <w:szCs w:val="24"/>
-        </w:rPr>
-        <w:t>-13</w:t>
-      </w:r>
-      <w:r>
-        <w:rPr>
-          <w:sz w:val="24"/>
-          <w:szCs w:val="24"/>
-        </w:rPr>
-        <w:t>)</w:t>
-      </w:r>
-      <w:r>
-        <w:rPr>
-          <w:sz w:val="24"/>
-          <w:szCs w:val="24"/>
-        </w:rPr>
-        <w:t xml:space="preserve">. </w:t>
-      </w:r>
-      <w:r>
-        <w:rPr>
-          <w:sz w:val="24"/>
-          <w:szCs w:val="24"/>
-        </w:rPr>
-        <w:t xml:space="preserve">Sofern </w:t>
-      </w:r>
-      <w:r>
-        <w:rPr>
-          <w:sz w:val="24"/>
-          <w:szCs w:val="24"/>
-        </w:rPr>
-        <w:t>diese Bedingung auch erfüllt</w:t>
-      </w:r>
-      <w:r>
-        <w:rPr>
-          <w:sz w:val="24"/>
-          <w:szCs w:val="24"/>
-        </w:rPr>
-        <w:t xml:space="preserve"> ist</w:t>
-      </w:r>
-      <w:r>
-        <w:rPr>
-          <w:sz w:val="24"/>
-          <w:szCs w:val="24"/>
-        </w:rPr>
-        <w:t>, wird das Source-Element dieser Operation auf die gleiche Art überprüft</w:t>
-      </w:r>
-      <w:r>
-        <w:rPr>
-          <w:sz w:val="24"/>
-          <w:szCs w:val="24"/>
-        </w:rPr>
-        <w:t xml:space="preserve"> (Z. 13-15)</w:t>
-      </w:r>
-      <w:r>
-        <w:rPr>
-          <w:sz w:val="24"/>
-          <w:szCs w:val="24"/>
-        </w:rPr>
-        <w:t>. Erst wenn auch dieses Element eine "implies"-Operation ist, ist ein "Implies Chain" Smell gefunden, und beide Elemente werden in die Liste "usages" eingefügt</w:t>
-      </w:r>
-      <w:r>
-        <w:rPr>
-          <w:sz w:val="24"/>
-          <w:szCs w:val="24"/>
-        </w:rPr>
-        <w:t xml:space="preserve"> (Z. 16-19)</w:t>
-      </w:r>
-      <w:r>
-        <w:rPr>
-          <w:sz w:val="24"/>
-          <w:szCs w:val="24"/>
-        </w:rPr>
-        <w:t>. Dabei wird überprüft, ob das erste Element möglicherweise bereits in der Liste enthalten ist</w:t>
-      </w:r>
-      <w:r>
-        <w:rPr>
-          <w:sz w:val="24"/>
-          <w:szCs w:val="24"/>
-        </w:rPr>
-        <w:t xml:space="preserve"> (Z. 16)</w:t>
-      </w:r>
-      <w:r>
-        <w:rPr>
-          <w:sz w:val="24"/>
-          <w:szCs w:val="24"/>
-        </w:rPr>
-        <w:t xml:space="preserve">, da durch die oben beschriebene Überprüfung des Source-Elements immer zwei Elemente in die Liste eingefügt </w:t>
-      </w:r>
-      <w:r>
-        <w:rPr>
-          <w:sz w:val="24"/>
-          <w:szCs w:val="24"/>
-        </w:rPr>
-        <w:lastRenderedPageBreak/>
-        <w:t>werden.</w:t>
-      </w:r>
-      <w:r>
-        <w:rPr>
-          <w:sz w:val="24"/>
-          <w:szCs w:val="24"/>
-        </w:rPr>
-        <w:t xml:space="preserve"> Wenn alle Vorkommen des Smells in einer Invariante gefunden sind, werden diese in die Ergebnisliste "results" eingefügt</w:t>
-      </w:r>
-      <w:r>
-        <w:rPr>
-          <w:sz w:val="24"/>
-          <w:szCs w:val="24"/>
-        </w:rPr>
-        <w:t xml:space="preserve"> (Z. 25)</w:t>
-      </w:r>
-      <w:r>
-        <w:rPr>
-          <w:sz w:val="24"/>
-          <w:szCs w:val="24"/>
-        </w:rPr>
-        <w:t>, und die Untersuchung der nächsten Invariante beginnt.</w:t>
-      </w:r>
-      <w:r>
-        <w:rPr>
-          <w:sz w:val="24"/>
-          <w:szCs w:val="24"/>
-        </w:rPr>
-        <w:t xml:space="preserve"> Durch die Untersuchung alle</w:t>
-      </w:r>
-      <w:r>
-        <w:rPr>
-          <w:sz w:val="24"/>
-          <w:szCs w:val="24"/>
-        </w:rPr>
-        <w:t>r</w:t>
-      </w:r>
-      <w:r>
-        <w:rPr>
-          <w:sz w:val="24"/>
-          <w:szCs w:val="24"/>
-        </w:rPr>
-        <w:t xml:space="preserve"> Invarianten nach diesem Prinzip werden alle Vorkommen des "Implies Chain" Smells im OCL-Code gefunden.</w:t>
-      </w:r>
-    </w:p>
-    <w:p>
-      <w:pPr>
+          <w:rFonts w:ascii="Consolas" w:hAnsi="Consolas" w:cs="Consolas"/>
+          <w:sz w:val="18"/>
+          <w:szCs w:val="18"/>
+          <w:lang w:val="en-US"/>
+        </w:rPr>
+      </w:pPr>
+      <w:r>
+        <w:rPr>
+          <w:rFonts w:ascii="Consolas" w:hAnsi="Consolas" w:cs="Consolas"/>
+          <w:color w:val="000000"/>
+          <w:sz w:val="18"/>
+          <w:szCs w:val="18"/>
+          <w:lang w:val="en-US"/>
+        </w:rPr>
+        <w:t xml:space="preserve">                </w:t>
+      </w:r>
+      <w:r>
+        <w:rPr>
+          <w:rFonts w:ascii="Consolas" w:hAnsi="Consolas" w:cs="Consolas"/>
+          <w:color w:val="000000"/>
+          <w:sz w:val="18"/>
+          <w:szCs w:val="18"/>
+          <w:lang w:val="en-US"/>
+        </w:rPr>
+        <w:t>OCLUtil.</w:t>
+      </w:r>
+      <w:r>
+        <w:rPr>
+          <w:rFonts w:ascii="Consolas" w:hAnsi="Consolas" w:cs="Consolas"/>
+          <w:i/>
+          <w:iCs/>
+          <w:color w:val="000000"/>
+          <w:sz w:val="18"/>
+          <w:szCs w:val="18"/>
+          <w:lang w:val="en-US"/>
+        </w:rPr>
+        <w:t>addModelSmell</w:t>
+      </w:r>
+      <w:r>
+        <w:rPr>
+          <w:rFonts w:ascii="Consolas" w:hAnsi="Consolas" w:cs="Consolas"/>
+          <w:color w:val="000000"/>
+          <w:sz w:val="18"/>
+          <w:szCs w:val="18"/>
+          <w:lang w:val="en-US"/>
+        </w:rPr>
+        <w:t>(</w:t>
+      </w:r>
+      <w:r>
+        <w:rPr>
+          <w:rFonts w:ascii="Consolas" w:hAnsi="Consolas" w:cs="Consolas"/>
+          <w:color w:val="6A3E3E"/>
+          <w:sz w:val="18"/>
+          <w:szCs w:val="18"/>
+          <w:lang w:val="en-US"/>
+        </w:rPr>
+        <w:t>results</w:t>
+      </w:r>
+      <w:r>
+        <w:rPr>
+          <w:rFonts w:ascii="Consolas" w:hAnsi="Consolas" w:cs="Consolas"/>
+          <w:color w:val="000000"/>
+          <w:sz w:val="18"/>
+          <w:szCs w:val="18"/>
+          <w:lang w:val="en-US"/>
+        </w:rPr>
+        <w:t xml:space="preserve">, </w:t>
+      </w:r>
+      <w:r>
+        <w:rPr>
+          <w:rFonts w:ascii="Consolas" w:hAnsi="Consolas" w:cs="Consolas"/>
+          <w:color w:val="6A3E3E"/>
+          <w:sz w:val="18"/>
+          <w:szCs w:val="18"/>
+          <w:lang w:val="en-US"/>
+        </w:rPr>
+        <w:t>usages</w:t>
+      </w:r>
+      <w:r>
+        <w:rPr>
+          <w:rFonts w:ascii="Consolas" w:hAnsi="Consolas" w:cs="Consolas"/>
+          <w:color w:val="000000"/>
+          <w:sz w:val="18"/>
+          <w:szCs w:val="18"/>
+          <w:lang w:val="en-US"/>
+        </w:rPr>
+        <w:t xml:space="preserve">, </w:t>
+      </w:r>
+      <w:r>
+        <w:rPr>
+          <w:rFonts w:ascii="Consolas" w:hAnsi="Consolas" w:cs="Consolas"/>
+          <w:color w:val="6A3E3E"/>
+          <w:sz w:val="18"/>
+          <w:szCs w:val="18"/>
+          <w:lang w:val="en-US"/>
+        </w:rPr>
+        <w:t>root</w:t>
+      </w:r>
+      <w:r>
+        <w:rPr>
+          <w:rFonts w:ascii="Consolas" w:hAnsi="Consolas" w:cs="Consolas"/>
+          <w:color w:val="000000"/>
+          <w:sz w:val="18"/>
+          <w:szCs w:val="18"/>
+          <w:lang w:val="en-US"/>
+        </w:rPr>
+        <w:t>);</w:t>
+      </w:r>
+    </w:p>
+    <w:p>
+      <w:pPr>
+        <w:pStyle w:val="Listenabsatz"/>
+        <w:numPr>
+          <w:ilvl w:val="0"/>
+          <w:numId w:val="4"/>
+        </w:numPr>
         <w:autoSpaceDE w:val="0"/>
         <w:autoSpaceDN w:val="0"/>
         <w:adjustRightInd w:val="0"/>
         <w:spacing w:after="0" w:line="240" w:lineRule="auto"/>
         <w:rPr>
+          <w:rFonts w:ascii="Consolas" w:hAnsi="Consolas" w:cs="Consolas"/>
+          <w:sz w:val="18"/>
+          <w:szCs w:val="18"/>
+        </w:rPr>
+      </w:pPr>
+      <w:r>
+        <w:rPr>
+          <w:rFonts w:ascii="Consolas" w:hAnsi="Consolas" w:cs="Consolas"/>
+          <w:color w:val="000000"/>
+          <w:sz w:val="18"/>
+          <w:szCs w:val="18"/>
+          <w:lang w:val="en-US"/>
+        </w:rPr>
+        <w:t xml:space="preserve">              </w:t>
+      </w:r>
+      <w:r>
+        <w:rPr>
+          <w:rFonts w:ascii="Consolas" w:hAnsi="Consolas" w:cs="Consolas"/>
+          <w:color w:val="000000"/>
+          <w:sz w:val="18"/>
+          <w:szCs w:val="18"/>
+        </w:rPr>
+        <w:t>}</w:t>
+      </w:r>
+    </w:p>
+    <w:p>
+      <w:pPr>
+        <w:pStyle w:val="Listenabsatz"/>
+        <w:numPr>
+          <w:ilvl w:val="0"/>
+          <w:numId w:val="4"/>
+        </w:numPr>
+        <w:autoSpaceDE w:val="0"/>
+        <w:autoSpaceDN w:val="0"/>
+        <w:adjustRightInd w:val="0"/>
+        <w:spacing w:after="0" w:line="240" w:lineRule="auto"/>
+        <w:rPr>
+          <w:rFonts w:ascii="Consolas" w:hAnsi="Consolas" w:cs="Consolas"/>
+          <w:sz w:val="18"/>
+          <w:szCs w:val="18"/>
+        </w:rPr>
+      </w:pPr>
+      <w:r>
+        <w:rPr>
+          <w:rFonts w:ascii="Consolas" w:hAnsi="Consolas" w:cs="Consolas"/>
+          <w:color w:val="6A3E3E"/>
+          <w:sz w:val="18"/>
+          <w:szCs w:val="18"/>
+        </w:rPr>
+        <w:t xml:space="preserve">              </w:t>
+      </w:r>
+      <w:r>
+        <w:rPr>
+          <w:rFonts w:ascii="Consolas" w:hAnsi="Consolas" w:cs="Consolas"/>
+          <w:color w:val="6A3E3E"/>
+          <w:sz w:val="18"/>
+          <w:szCs w:val="18"/>
+        </w:rPr>
+        <w:t>usages</w:t>
+      </w:r>
+      <w:r>
+        <w:rPr>
+          <w:rFonts w:ascii="Consolas" w:hAnsi="Consolas" w:cs="Consolas"/>
+          <w:color w:val="000000"/>
+          <w:sz w:val="18"/>
+          <w:szCs w:val="18"/>
+        </w:rPr>
+        <w:t>.clear();</w:t>
+      </w:r>
+    </w:p>
+    <w:p>
+      <w:pPr>
+        <w:pStyle w:val="Listenabsatz"/>
+        <w:numPr>
+          <w:ilvl w:val="0"/>
+          <w:numId w:val="4"/>
+        </w:numPr>
+        <w:autoSpaceDE w:val="0"/>
+        <w:autoSpaceDN w:val="0"/>
+        <w:adjustRightInd w:val="0"/>
+        <w:spacing w:after="0" w:line="240" w:lineRule="auto"/>
+        <w:rPr>
+          <w:rFonts w:ascii="Consolas" w:hAnsi="Consolas" w:cs="Consolas"/>
+          <w:sz w:val="18"/>
+          <w:szCs w:val="18"/>
+        </w:rPr>
+      </w:pPr>
+      <w:r>
+        <w:rPr>
+          <w:rFonts w:ascii="Consolas" w:hAnsi="Consolas" w:cs="Consolas"/>
+          <w:color w:val="000000"/>
+          <w:sz w:val="18"/>
+          <w:szCs w:val="18"/>
+        </w:rPr>
+        <w:t xml:space="preserve">            </w:t>
+      </w:r>
+      <w:r>
+        <w:rPr>
+          <w:rFonts w:ascii="Consolas" w:hAnsi="Consolas" w:cs="Consolas"/>
+          <w:color w:val="000000"/>
+          <w:sz w:val="18"/>
+          <w:szCs w:val="18"/>
+        </w:rPr>
+        <w:t>}</w:t>
+      </w:r>
+    </w:p>
+    <w:p>
+      <w:pPr>
+        <w:pStyle w:val="Listenabsatz"/>
+        <w:numPr>
+          <w:ilvl w:val="0"/>
+          <w:numId w:val="4"/>
+        </w:numPr>
+        <w:autoSpaceDE w:val="0"/>
+        <w:autoSpaceDN w:val="0"/>
+        <w:adjustRightInd w:val="0"/>
+        <w:spacing w:after="0" w:line="240" w:lineRule="auto"/>
+        <w:rPr>
+          <w:rFonts w:ascii="Consolas" w:hAnsi="Consolas" w:cs="Consolas"/>
+          <w:sz w:val="18"/>
+          <w:szCs w:val="18"/>
+        </w:rPr>
+      </w:pPr>
+      <w:r>
+        <w:rPr>
+          <w:rFonts w:ascii="Consolas" w:hAnsi="Consolas" w:cs="Consolas"/>
+          <w:color w:val="000000"/>
+          <w:sz w:val="18"/>
+          <w:szCs w:val="18"/>
+        </w:rPr>
+        <w:t xml:space="preserve">          </w:t>
+      </w:r>
+      <w:r>
+        <w:rPr>
+          <w:rFonts w:ascii="Consolas" w:hAnsi="Consolas" w:cs="Consolas"/>
+          <w:color w:val="000000"/>
+          <w:sz w:val="18"/>
+          <w:szCs w:val="18"/>
+        </w:rPr>
+        <w:t>}</w:t>
+      </w:r>
+      <w:r>
+        <w:rPr>
+          <w:rFonts w:ascii="Consolas" w:hAnsi="Consolas" w:cs="Consolas"/>
+          <w:color w:val="000000"/>
+          <w:sz w:val="18"/>
+          <w:szCs w:val="18"/>
+        </w:rPr>
+        <w:tab/>
+      </w:r>
+    </w:p>
+    <w:p>
+      <w:pPr>
+        <w:pStyle w:val="Listenabsatz"/>
+        <w:numPr>
+          <w:ilvl w:val="0"/>
+          <w:numId w:val="4"/>
+        </w:numPr>
+        <w:autoSpaceDE w:val="0"/>
+        <w:autoSpaceDN w:val="0"/>
+        <w:adjustRightInd w:val="0"/>
+        <w:spacing w:after="0" w:line="240" w:lineRule="auto"/>
+        <w:rPr>
+          <w:rFonts w:ascii="Consolas" w:hAnsi="Consolas" w:cs="Consolas"/>
+          <w:sz w:val="18"/>
+          <w:szCs w:val="18"/>
+        </w:rPr>
+      </w:pPr>
+      <w:r>
+        <w:rPr>
+          <w:rFonts w:ascii="Consolas" w:hAnsi="Consolas" w:cs="Consolas"/>
+          <w:color w:val="000000"/>
+          <w:sz w:val="18"/>
+          <w:szCs w:val="18"/>
+        </w:rPr>
+        <w:t xml:space="preserve">        </w:t>
+      </w:r>
+      <w:r>
+        <w:rPr>
+          <w:rFonts w:ascii="Consolas" w:hAnsi="Consolas" w:cs="Consolas"/>
+          <w:color w:val="000000"/>
+          <w:sz w:val="18"/>
+          <w:szCs w:val="18"/>
+        </w:rPr>
+        <w:t>}</w:t>
+      </w:r>
+    </w:p>
+    <w:p>
+      <w:pPr>
+        <w:pStyle w:val="Listenabsatz"/>
+        <w:numPr>
+          <w:ilvl w:val="0"/>
+          <w:numId w:val="4"/>
+        </w:numPr>
+        <w:autoSpaceDE w:val="0"/>
+        <w:autoSpaceDN w:val="0"/>
+        <w:adjustRightInd w:val="0"/>
+        <w:spacing w:after="0" w:line="240" w:lineRule="auto"/>
+        <w:rPr>
+          <w:rFonts w:ascii="Consolas" w:hAnsi="Consolas" w:cs="Consolas"/>
+          <w:sz w:val="18"/>
+          <w:szCs w:val="18"/>
+        </w:rPr>
+      </w:pPr>
+      <w:r>
+        <w:rPr>
+          <w:rFonts w:ascii="Consolas" w:hAnsi="Consolas" w:cs="Consolas"/>
+          <w:color w:val="000000"/>
+          <w:sz w:val="18"/>
+          <w:szCs w:val="18"/>
+        </w:rPr>
+        <w:t xml:space="preserve">      </w:t>
+      </w:r>
+      <w:r>
+        <w:rPr>
+          <w:rFonts w:ascii="Consolas" w:hAnsi="Consolas" w:cs="Consolas"/>
+          <w:color w:val="000000"/>
+          <w:sz w:val="18"/>
+          <w:szCs w:val="18"/>
+        </w:rPr>
+        <w:t>}</w:t>
+      </w:r>
+      <w:r>
+        <w:rPr>
+          <w:rFonts w:ascii="Consolas" w:hAnsi="Consolas" w:cs="Consolas"/>
+          <w:color w:val="000000"/>
+          <w:sz w:val="18"/>
+          <w:szCs w:val="18"/>
+        </w:rPr>
+        <w:tab/>
+      </w:r>
+      <w:r>
+        <w:rPr>
+          <w:rFonts w:ascii="Consolas" w:hAnsi="Consolas" w:cs="Consolas"/>
+          <w:color w:val="000000"/>
+          <w:sz w:val="18"/>
+          <w:szCs w:val="18"/>
+        </w:rPr>
+        <w:tab/>
+      </w:r>
+      <w:r>
+        <w:rPr>
+          <w:rFonts w:ascii="Consolas" w:hAnsi="Consolas" w:cs="Consolas"/>
+          <w:color w:val="000000"/>
+          <w:sz w:val="18"/>
+          <w:szCs w:val="18"/>
+        </w:rPr>
+        <w:tab/>
+      </w:r>
+      <w:r>
+        <w:rPr>
+          <w:rFonts w:ascii="Consolas" w:hAnsi="Consolas" w:cs="Consolas"/>
+          <w:color w:val="000000"/>
+          <w:sz w:val="18"/>
+          <w:szCs w:val="18"/>
+        </w:rPr>
+        <w:tab/>
+      </w:r>
+      <w:r>
+        <w:rPr>
+          <w:rFonts w:ascii="Consolas" w:hAnsi="Consolas" w:cs="Consolas"/>
+          <w:color w:val="000000"/>
+          <w:sz w:val="18"/>
+          <w:szCs w:val="18"/>
+        </w:rPr>
+        <w:tab/>
+      </w:r>
+    </w:p>
+    <w:p>
+      <w:pPr>
+        <w:pStyle w:val="Listenabsatz"/>
+        <w:numPr>
+          <w:ilvl w:val="0"/>
+          <w:numId w:val="4"/>
+        </w:numPr>
+        <w:autoSpaceDE w:val="0"/>
+        <w:autoSpaceDN w:val="0"/>
+        <w:adjustRightInd w:val="0"/>
+        <w:spacing w:after="0" w:line="240" w:lineRule="auto"/>
+        <w:rPr>
+          <w:rFonts w:ascii="Consolas" w:hAnsi="Consolas" w:cs="Consolas"/>
+          <w:sz w:val="18"/>
+          <w:szCs w:val="18"/>
+        </w:rPr>
+      </w:pPr>
+      <w:r>
+        <w:rPr>
+          <w:rFonts w:ascii="Consolas" w:hAnsi="Consolas" w:cs="Consolas"/>
+          <w:color w:val="000000"/>
+          <w:sz w:val="18"/>
+          <w:szCs w:val="18"/>
+        </w:rPr>
+        <w:t xml:space="preserve">    </w:t>
+      </w:r>
+      <w:r>
+        <w:rPr>
+          <w:rFonts w:ascii="Consolas" w:hAnsi="Consolas" w:cs="Consolas"/>
+          <w:color w:val="000000"/>
+          <w:sz w:val="18"/>
+          <w:szCs w:val="18"/>
+        </w:rPr>
+        <w:t>}</w:t>
+      </w:r>
+    </w:p>
+    <w:p>
+      <w:pPr>
+        <w:pStyle w:val="Listenabsatz"/>
+        <w:numPr>
+          <w:ilvl w:val="0"/>
+          <w:numId w:val="4"/>
+        </w:numPr>
+        <w:autoSpaceDE w:val="0"/>
+        <w:autoSpaceDN w:val="0"/>
+        <w:adjustRightInd w:val="0"/>
+        <w:spacing w:after="0" w:line="240" w:lineRule="auto"/>
+        <w:rPr>
+          <w:rFonts w:ascii="Consolas" w:hAnsi="Consolas" w:cs="Consolas"/>
+          <w:sz w:val="18"/>
+          <w:szCs w:val="18"/>
+        </w:rPr>
+      </w:pPr>
+      <w:r>
+        <w:rPr>
+          <w:rFonts w:ascii="Consolas" w:hAnsi="Consolas" w:cs="Consolas"/>
+          <w:color w:val="000000"/>
+          <w:sz w:val="18"/>
+          <w:szCs w:val="18"/>
+        </w:rPr>
+        <w:t xml:space="preserve">  </w:t>
+      </w:r>
+      <w:r>
+        <w:rPr>
+          <w:rFonts w:ascii="Consolas" w:hAnsi="Consolas" w:cs="Consolas"/>
+          <w:color w:val="000000"/>
+          <w:sz w:val="18"/>
+          <w:szCs w:val="18"/>
+        </w:rPr>
+        <w:t>}</w:t>
+      </w:r>
+    </w:p>
+    <w:p>
+      <w:pPr>
+        <w:pStyle w:val="Listenabsatz"/>
+        <w:numPr>
+          <w:ilvl w:val="0"/>
+          <w:numId w:val="4"/>
+        </w:numPr>
+        <w:autoSpaceDE w:val="0"/>
+        <w:autoSpaceDN w:val="0"/>
+        <w:adjustRightInd w:val="0"/>
+        <w:spacing w:after="0" w:line="240" w:lineRule="auto"/>
+        <w:rPr>
+          <w:sz w:val="18"/>
+          <w:szCs w:val="18"/>
+        </w:rPr>
+      </w:pPr>
+      <w:r>
+        <w:rPr>
+          <w:rFonts w:ascii="Consolas" w:hAnsi="Consolas" w:cs="Consolas"/>
+          <w:color w:val="000000"/>
+          <w:sz w:val="18"/>
+          <w:szCs w:val="18"/>
+        </w:rPr>
+        <w:t>}</w:t>
+      </w:r>
+    </w:p>
+    <w:p>
+      <w:pPr>
+        <w:autoSpaceDE w:val="0"/>
+        <w:autoSpaceDN w:val="0"/>
+        <w:adjustRightInd w:val="0"/>
+        <w:spacing w:after="0" w:line="240" w:lineRule="auto"/>
+        <w:rPr>
+          <w:sz w:val="18"/>
+          <w:szCs w:val="18"/>
+        </w:rPr>
+      </w:pPr>
+    </w:p>
+    <w:p>
+      <w:pPr>
+        <w:autoSpaceDE w:val="0"/>
+        <w:autoSpaceDN w:val="0"/>
+        <w:adjustRightInd w:val="0"/>
+        <w:spacing w:after="0" w:line="240" w:lineRule="auto"/>
+        <w:rPr>
+          <w:sz w:val="24"/>
+          <w:szCs w:val="24"/>
+        </w:rPr>
+      </w:pPr>
+      <w:r>
+        <w:rPr>
+          <w:sz w:val="24"/>
+          <w:szCs w:val="24"/>
+        </w:rPr>
+        <w:t>Auch in dieser Implementierung werden der Reihe nach alle Elemente des OCL-Codes nach den richtigen Elementen, hier "implies"-Operationen, durchsucht. Der Unterschied hier ist allerdings, dass es für die richtige Erkennung des "Implies Chain" Smells nicht ausreicht, nur alle Vorkommen von "implies" zu finden. Da "Implies Chain" nur durch die Verkettung mehrerer "implies"-Operationen hintereinander in einer Invariante entsteht, muss jeweils auch das Source-Element der gefundenen Operationen überprüft werden. Dazu</w:t>
+      </w:r>
+      <w:r>
+        <w:rPr>
+          <w:sz w:val="24"/>
+          <w:szCs w:val="24"/>
+        </w:rPr>
+        <w:t xml:space="preserve"> wird </w:t>
+      </w:r>
+      <w:r>
+        <w:rPr>
+          <w:sz w:val="24"/>
+          <w:szCs w:val="24"/>
+        </w:rPr>
+        <w:t>erst eine Liste mit allen Elementen des Codes erstellt</w:t>
+      </w:r>
+      <w:r>
+        <w:rPr>
+          <w:sz w:val="24"/>
+          <w:szCs w:val="24"/>
+        </w:rPr>
+        <w:t xml:space="preserve"> (Z. 3)</w:t>
+      </w:r>
+      <w:r>
+        <w:rPr>
+          <w:sz w:val="24"/>
+          <w:szCs w:val="24"/>
+        </w:rPr>
+        <w:t>. Danach werden aus dieser Liste neue Listen erstellt, die jeweils alle Elemente einer einzelnen Invariante enthalten</w:t>
+      </w:r>
+      <w:r>
+        <w:rPr>
+          <w:sz w:val="24"/>
+          <w:szCs w:val="24"/>
+        </w:rPr>
+        <w:t xml:space="preserve"> (Z.5-8)</w:t>
+      </w:r>
+      <w:r>
+        <w:rPr>
+          <w:sz w:val="24"/>
+          <w:szCs w:val="24"/>
+        </w:rPr>
+        <w:t xml:space="preserve">. So wird sichergestellt, dass der Smell wirklich in einer Invariante auftritt und sich nicht über mehrere Invarianten erstreckt. </w:t>
+      </w:r>
+      <w:r>
+        <w:rPr>
+          <w:sz w:val="24"/>
+          <w:szCs w:val="24"/>
+        </w:rPr>
+        <w:t>Um jetzt alle "implies"-Operationen in einer Invariante zu finden, wird über alle Elemente der Liste iteriert und überprüft, ob es sich bei dem aktuellen Element um eine Operation, also eine "OperationCallExp" handelt</w:t>
+      </w:r>
+      <w:r>
+        <w:rPr>
+          <w:sz w:val="24"/>
+          <w:szCs w:val="24"/>
+        </w:rPr>
+        <w:t xml:space="preserve"> (Z. 10)</w:t>
+      </w:r>
+      <w:r>
+        <w:rPr>
+          <w:sz w:val="24"/>
+          <w:szCs w:val="24"/>
+        </w:rPr>
+        <w:t>. Ist dies der Fall, wird abgefragt, ob diese Operation "implies" ist</w:t>
+      </w:r>
+      <w:r>
+        <w:rPr>
+          <w:sz w:val="24"/>
+          <w:szCs w:val="24"/>
+        </w:rPr>
+        <w:t xml:space="preserve"> (Z. 12</w:t>
+      </w:r>
+      <w:r>
+        <w:rPr>
+          <w:sz w:val="24"/>
+          <w:szCs w:val="24"/>
+        </w:rPr>
+        <w:t>-13</w:t>
+      </w:r>
+      <w:r>
+        <w:rPr>
+          <w:sz w:val="24"/>
+          <w:szCs w:val="24"/>
+        </w:rPr>
+        <w:t>)</w:t>
+      </w:r>
+      <w:r>
+        <w:rPr>
+          <w:sz w:val="24"/>
+          <w:szCs w:val="24"/>
+        </w:rPr>
+        <w:t xml:space="preserve">. </w:t>
+      </w:r>
+      <w:r>
+        <w:rPr>
+          <w:sz w:val="24"/>
+          <w:szCs w:val="24"/>
+        </w:rPr>
+        <w:t xml:space="preserve">Sofern </w:t>
+      </w:r>
+      <w:r>
+        <w:rPr>
+          <w:sz w:val="24"/>
+          <w:szCs w:val="24"/>
+        </w:rPr>
+        <w:t>diese Bedingung auch erfüllt</w:t>
+      </w:r>
+      <w:r>
+        <w:rPr>
+          <w:sz w:val="24"/>
+          <w:szCs w:val="24"/>
+        </w:rPr>
+        <w:t xml:space="preserve"> ist</w:t>
+      </w:r>
+      <w:r>
+        <w:rPr>
+          <w:sz w:val="24"/>
+          <w:szCs w:val="24"/>
+        </w:rPr>
+        <w:t>, wird das Source-Element dieser Operation auf die gleiche Art überprüft</w:t>
+      </w:r>
+      <w:r>
+        <w:rPr>
+          <w:sz w:val="24"/>
+          <w:szCs w:val="24"/>
+        </w:rPr>
+        <w:t xml:space="preserve"> (Z. 14</w:t>
+      </w:r>
+      <w:r>
+        <w:rPr>
+          <w:sz w:val="24"/>
+          <w:szCs w:val="24"/>
+        </w:rPr>
+        <w:t>-1</w:t>
+      </w:r>
+      <w:r>
+        <w:rPr>
+          <w:sz w:val="24"/>
+          <w:szCs w:val="24"/>
+        </w:rPr>
+        <w:t>6</w:t>
+      </w:r>
+      <w:r>
+        <w:rPr>
+          <w:sz w:val="24"/>
+          <w:szCs w:val="24"/>
+        </w:rPr>
+        <w:t>)</w:t>
+      </w:r>
+      <w:r>
+        <w:rPr>
+          <w:sz w:val="24"/>
+          <w:szCs w:val="24"/>
+        </w:rPr>
+        <w:t>. Erst wenn auch dieses Element eine "implies"-Operation ist, ist ein "Implies Chain" Smell gefunden, und beide Elemente werden in die Liste "usages" eingefügt</w:t>
+      </w:r>
+      <w:r>
+        <w:rPr>
+          <w:sz w:val="24"/>
+          <w:szCs w:val="24"/>
+        </w:rPr>
+        <w:t xml:space="preserve"> (Z. 1</w:t>
+      </w:r>
+      <w:r>
+        <w:rPr>
+          <w:sz w:val="24"/>
+          <w:szCs w:val="24"/>
+        </w:rPr>
+        <w:t>7</w:t>
+      </w:r>
+      <w:r>
+        <w:rPr>
+          <w:sz w:val="24"/>
+          <w:szCs w:val="24"/>
+        </w:rPr>
+        <w:t>-</w:t>
+      </w:r>
+      <w:r>
+        <w:rPr>
+          <w:sz w:val="24"/>
+          <w:szCs w:val="24"/>
+        </w:rPr>
+        <w:t>20</w:t>
+      </w:r>
+      <w:r>
+        <w:rPr>
+          <w:sz w:val="24"/>
+          <w:szCs w:val="24"/>
+        </w:rPr>
+        <w:t>)</w:t>
+      </w:r>
+      <w:r>
+        <w:rPr>
+          <w:sz w:val="24"/>
+          <w:szCs w:val="24"/>
+        </w:rPr>
+        <w:t>. Dabei wird überprüft, ob das erste Element möglicherweise bereits in der Liste enthalten ist</w:t>
+      </w:r>
+      <w:r>
+        <w:rPr>
+          <w:sz w:val="24"/>
+          <w:szCs w:val="24"/>
+        </w:rPr>
+        <w:t xml:space="preserve"> (Z. 1</w:t>
+      </w:r>
+      <w:r>
+        <w:rPr>
+          <w:sz w:val="24"/>
+          <w:szCs w:val="24"/>
+        </w:rPr>
+        <w:t>7</w:t>
+      </w:r>
+      <w:r>
+        <w:rPr>
+          <w:sz w:val="24"/>
+          <w:szCs w:val="24"/>
+        </w:rPr>
+        <w:t>)</w:t>
+      </w:r>
+      <w:r>
+        <w:rPr>
+          <w:sz w:val="24"/>
+          <w:szCs w:val="24"/>
+        </w:rPr>
+        <w:t xml:space="preserve">, da durch die oben </w:t>
+      </w:r>
+      <w:r>
+        <w:rPr>
+          <w:sz w:val="24"/>
+          <w:szCs w:val="24"/>
+        </w:rPr>
+        <w:lastRenderedPageBreak/>
+        <w:t>beschriebene Überprüfung des Source-Elements immer zwei Elemente in die Liste eingefügt werden.</w:t>
+      </w:r>
+      <w:r>
+        <w:rPr>
+          <w:sz w:val="24"/>
+          <w:szCs w:val="24"/>
+        </w:rPr>
+        <w:t xml:space="preserve"> </w:t>
+      </w:r>
+      <w:r>
+        <w:rPr>
+          <w:sz w:val="24"/>
+          <w:szCs w:val="24"/>
+        </w:rPr>
+        <w:t xml:space="preserve">Ist das Source-Element keine "implies"-Operation, wird der aktuelle Smell als vollständig gefunden angesehen und in die Ergebnisliste "results" eingefügt sowie die Liste "usages" geleert (Z. 22-26). </w:t>
+      </w:r>
+      <w:r>
+        <w:rPr>
+          <w:sz w:val="24"/>
+          <w:szCs w:val="24"/>
+        </w:rPr>
+        <w:t>Diese Überprüfung findet danach auch no</w:t>
+      </w:r>
+      <w:r>
+        <w:rPr>
+          <w:sz w:val="24"/>
+          <w:szCs w:val="24"/>
+        </w:rPr>
+        <w:t xml:space="preserve">ch für Elemente, die normal über den Iterator aufgerufen werden, statt (Z.29-33). </w:t>
+      </w:r>
+      <w:r>
+        <w:rPr>
+          <w:sz w:val="24"/>
+          <w:szCs w:val="24"/>
+        </w:rPr>
+        <w:t xml:space="preserve">Wenn alle Vorkommen des Smells in einer Invariante gefunden sind, </w:t>
+      </w:r>
+      <w:r>
+        <w:rPr>
+          <w:sz w:val="24"/>
+          <w:szCs w:val="24"/>
+        </w:rPr>
+        <w:t xml:space="preserve">beginnt </w:t>
+      </w:r>
+      <w:r>
+        <w:rPr>
+          <w:sz w:val="24"/>
+          <w:szCs w:val="24"/>
+        </w:rPr>
+        <w:t>die Untersuchung der nächsten Invariante.</w:t>
+      </w:r>
+      <w:r>
+        <w:rPr>
+          <w:sz w:val="24"/>
+          <w:szCs w:val="24"/>
+        </w:rPr>
+        <w:t xml:space="preserve"> Durch die Untersuchung alle</w:t>
+      </w:r>
+      <w:r>
+        <w:rPr>
+          <w:sz w:val="24"/>
+          <w:szCs w:val="24"/>
+        </w:rPr>
+        <w:t>r</w:t>
+      </w:r>
+      <w:r>
+        <w:rPr>
+          <w:sz w:val="24"/>
+          <w:szCs w:val="24"/>
+        </w:rPr>
+        <w:t xml:space="preserve"> Invarianten nach diesem Prinzip werden alle Vorkommen des "Implies Chain" Smells im OCL-Code gefunden.</w:t>
+      </w:r>
+    </w:p>
+    <w:p>
+      <w:pPr>
+        <w:autoSpaceDE w:val="0"/>
+        <w:autoSpaceDN w:val="0"/>
+        <w:adjustRightInd w:val="0"/>
+        <w:spacing w:after="0" w:line="240" w:lineRule="auto"/>
+        <w:rPr>
           <w:sz w:val="24"/>
           <w:szCs w:val="24"/>
         </w:rPr>
@@ -3802,7 +4806,7 @@
         </w:rPr>
         <w:drawing>
           <wp:inline distT="0" distB="0" distL="0" distR="0">
-            <wp:extent cx="6349998" cy="4762500"/>
+            <wp:extent cx="6347900" cy="4213644"/>
             <wp:effectExtent l="19050" t="0" r="0" b="0"/>
             <wp:docPr id="2" name="Grafik 1" descr="Implies Chain.JPG"/>
             <wp:cNvGraphicFramePr>
@@ -3816,7 +4820,7 @@
                     <pic:cNvPicPr/>
                   </pic:nvPicPr>
                   <pic:blipFill>
-                    <a:blip r:embed="rId6" cstate="print"/>
+                    <a:blip r:embed="rId10" cstate="print"/>
                     <a:stretch>
                       <a:fillRect/>
                     </a:stretch>
@@ -3824,7 +4828,7 @@
                   <pic:spPr>
                     <a:xfrm>
                       <a:off x="0" y="0"/>
-                      <a:ext cx="6347900" cy="4760927"/>
+                      <a:ext cx="6347900" cy="4213644"/>
                     </a:xfrm>
                     <a:prstGeom prst="rect">
                       <a:avLst/>
@@ -3856,17 +4860,71 @@
         <w:adjustRightInd w:val="0"/>
         <w:spacing w:after="0" w:line="240" w:lineRule="auto"/>
         <w:rPr>
-          <w:rFonts w:ascii="Consolas" w:hAnsi="Consolas" w:cs="Consolas"/>
-          <w:sz w:val="18"/>
-          <w:szCs w:val="18"/>
-        </w:rPr>
-      </w:pPr>
-      <w:r>
-        <w:rPr>
-          <w:sz w:val="24"/>
-          <w:szCs w:val="24"/>
-        </w:rPr>
-        <w:t>Oben im Bild kann man erkennen, dass im gewählten Beispielcode nur ein "Implies Chain" Smell gefunden wurde. Nur die Invariante "istFahrer" enthält einen gültigen "Implies Chain" Smell, da dort die "implies"-Operationen direkt aufeinander folgen. In der Invariante "test" wird demnach kein "Implies Chain" Smell gefunden, da die beiden "implies"-Operationen dort nicht aufeinander folgen, sondern von einer "and"-Operation getrennt sind.</w:t>
+          <w:sz w:val="24"/>
+          <w:szCs w:val="24"/>
+        </w:rPr>
+      </w:pPr>
+      <w:r>
+        <w:rPr>
+          <w:sz w:val="24"/>
+          <w:szCs w:val="24"/>
+        </w:rPr>
+        <w:t xml:space="preserve">Oben im Bild kann man erkennen, dass im gewählten Beispielcode nur ein "Implies Chain" Smell gefunden wurde. Nur die Invariante "istFahrer" enthält </w:t>
+      </w:r>
+      <w:r>
+        <w:rPr>
+          <w:sz w:val="24"/>
+          <w:szCs w:val="24"/>
+        </w:rPr>
+        <w:t>drei gültige</w:t>
+      </w:r>
+      <w:r>
+        <w:rPr>
+          <w:sz w:val="24"/>
+          <w:szCs w:val="24"/>
+        </w:rPr>
+        <w:t xml:space="preserve"> "Implies Chain" Smell</w:t>
+      </w:r>
+      <w:r>
+        <w:rPr>
+          <w:sz w:val="24"/>
+          <w:szCs w:val="24"/>
+        </w:rPr>
+        <w:t>s</w:t>
+      </w:r>
+      <w:r>
+        <w:rPr>
+          <w:sz w:val="24"/>
+          <w:szCs w:val="24"/>
+        </w:rPr>
+        <w:t>, da dort die "implies"-Operationen direkt aufeinander folgen. In der Invariante "test" wird demnach kein "Implies Chain" Smell gefunden, da die beiden "implies"-Operationen dort nicht aufeinander folgen, sondern von einer "and"-Operation getrennt sind.</w:t>
+      </w:r>
+    </w:p>
+    <w:p>
+      <w:pPr>
+        <w:autoSpaceDE w:val="0"/>
+        <w:autoSpaceDN w:val="0"/>
+        <w:adjustRightInd w:val="0"/>
+        <w:spacing w:after="0" w:line="240" w:lineRule="auto"/>
+        <w:rPr>
+          <w:rFonts w:ascii="Consolas" w:hAnsi="Consolas" w:cs="Consolas"/>
+          <w:sz w:val="18"/>
+          <w:szCs w:val="18"/>
+        </w:rPr>
+      </w:pPr>
+      <w:r>
+        <w:rPr>
+          <w:sz w:val="24"/>
+          <w:szCs w:val="24"/>
+        </w:rPr>
+        <w:t>In der Invariante "test2" werden zwei Vorkommen des Smells gefunden, die durch ein "and" getrennt werden.</w:t>
+      </w:r>
+      <w:r>
+        <w:rPr>
+          <w:sz w:val="24"/>
+          <w:szCs w:val="24"/>
+        </w:rPr>
+        <w:t xml:space="preserve"> In diesem Beispiel wird der erste Smell in "test2" ausgewählt und damit im Code markiert.</w:t>
       </w:r>
     </w:p>
     <w:sectPr>
@@ -3970,7 +5028,7 @@
   <w:abstractNum w:abstractNumId="1">
     <w:nsid w:val="03F21816"/>
     <w:multiLevelType w:val="hybridMultilevel"/>
-    <w:tmpl w:val="981A8E86"/>
+    <w:tmpl w:val="23F86BB8"/>
     <w:lvl w:ilvl="0" w:tplc="0407000F">
       <w:start w:val="1"/>
       <w:numFmt w:val="decimal"/>
@@ -4139,6 +5197,92 @@
       </w:pPr>
     </w:lvl>
   </w:abstractNum>
+  <w:abstractNum w:abstractNumId="3">
+    <w:nsid w:val="490C09C7"/>
+    <w:multiLevelType w:val="hybridMultilevel"/>
+    <w:tmpl w:val="9976B4DE"/>
+    <w:lvl w:ilvl="0" w:tplc="0407000F">
+      <w:start w:val="1"/>
+      <w:numFmt w:val="decimal"/>
+      <w:lvlText w:val="%1."/>
+      <w:lvlJc w:val="left"/>
+      <w:pPr>
+        <w:ind w:left="360" w:hanging="360"/>
+      </w:pPr>
+    </w:lvl>
+    <w:lvl w:ilvl="1" w:tplc="04070019" w:tentative="1">
+      <w:start w:val="1"/>
+      <w:numFmt w:val="lowerLetter"/>
+      <w:lvlText w:val="%2."/>
+      <w:lvlJc w:val="left"/>
+      <w:pPr>
+        <w:ind w:left="1080" w:hanging="360"/>
+      </w:pPr>
+    </w:lvl>
+    <w:lvl w:ilvl="2" w:tplc="0407001B" w:tentative="1">
+      <w:start w:val="1"/>
+      <w:numFmt w:val="lowerRoman"/>
+      <w:lvlText w:val="%3."/>
+      <w:lvlJc w:val="right"/>
+      <w:pPr>
+        <w:ind w:left="1800" w:hanging="180"/>
+      </w:pPr>
+    </w:lvl>
+    <w:lvl w:ilvl="3" w:tplc="0407000F" w:tentative="1">
+      <w:start w:val="1"/>
+      <w:numFmt w:val="decimal"/>
+      <w:lvlText w:val="%4."/>
+      <w:lvlJc w:val="left"/>
+      <w:pPr>
+        <w:ind w:left="2520" w:hanging="360"/>
+      </w:pPr>
+    </w:lvl>
+    <w:lvl w:ilvl="4" w:tplc="04070019" w:tentative="1">
+      <w:start w:val="1"/>
+      <w:numFmt w:val="lowerLetter"/>
+      <w:lvlText w:val="%5."/>
+      <w:lvlJc w:val="left"/>
+      <w:pPr>
+        <w:ind w:left="3240" w:hanging="360"/>
+      </w:pPr>
+    </w:lvl>
+    <w:lvl w:ilvl="5" w:tplc="0407001B" w:tentative="1">
+      <w:start w:val="1"/>
+      <w:numFmt w:val="lowerRoman"/>
+      <w:lvlText w:val="%6."/>
+      <w:lvlJc w:val="right"/>
+      <w:pPr>
+        <w:ind w:left="3960" w:hanging="180"/>
+      </w:pPr>
+    </w:lvl>
+    <w:lvl w:ilvl="6" w:tplc="0407000F" w:tentative="1">
+      <w:start w:val="1"/>
+      <w:numFmt w:val="decimal"/>
+      <w:lvlText w:val="%7."/>
+      <w:lvlJc w:val="left"/>
+      <w:pPr>
+        <w:ind w:left="4680" w:hanging="360"/>
+      </w:pPr>
+    </w:lvl>
+    <w:lvl w:ilvl="7" w:tplc="04070019" w:tentative="1">
+      <w:start w:val="1"/>
+      <w:numFmt w:val="lowerLetter"/>
+      <w:lvlText w:val="%8."/>
+      <w:lvlJc w:val="left"/>
+      <w:pPr>
+        <w:ind w:left="5400" w:hanging="360"/>
+      </w:pPr>
+    </w:lvl>
+    <w:lvl w:ilvl="8" w:tplc="0407001B" w:tentative="1">
+      <w:start w:val="1"/>
+      <w:numFmt w:val="lowerRoman"/>
+      <w:lvlText w:val="%9."/>
+      <w:lvlJc w:val="right"/>
+      <w:pPr>
+        <w:ind w:left="6120" w:hanging="180"/>
+      </w:pPr>
+    </w:lvl>
+  </w:abstractNum>
   <w:num w:numId="1">
     <w:abstractNumId w:val="2"/>
   </w:num>
@@ -4147,6 +5291,9 @@
   </w:num>
   <w:num w:numId="3">
     <w:abstractNumId w:val="1"/>
+  </w:num>
+  <w:num w:numId="4">
+    <w:abstractNumId w:val="3"/>
   </w:num>
 </w:numbering>
 </file>

</xml_diff>

<commit_message>
Updated "OCL Smells Implementierung.docx", added "OCL Refactoring Implementierung.docx", updated refactoring
</commit_message>
<xml_diff>
--- a/de.unimarburg.swt.fopra.ocl.documents/OCL Smells Implementierung.docx
+++ b/de.unimarburg.swt.fopra.ocl.documents/OCL Smells Implementierung.docx
@@ -100,6 +100,70 @@
     <w:p>
       <w:pPr>
         <w:rPr>
+          <w:sz w:val="24"/>
+          <w:szCs w:val="24"/>
+        </w:rPr>
+      </w:pPr>
+      <w:r>
+        <w:rPr>
+          <w:sz w:val="24"/>
+          <w:szCs w:val="24"/>
+        </w:rPr>
+        <w:t xml:space="preserve">Dieses Schaubild zeigt die abstrakte Syntax der OCL. </w:t>
+      </w:r>
+      <w:r>
+        <w:rPr>
+          <w:sz w:val="24"/>
+          <w:szCs w:val="24"/>
+        </w:rPr>
+        <w:t>Dabei stammen die</w:t>
+      </w:r>
+      <w:r>
+        <w:rPr>
+          <w:sz w:val="24"/>
+          <w:szCs w:val="24"/>
+        </w:rPr>
+        <w:t xml:space="preserve"> grau hinterlegten Elemente aus der UML, die Elemente mit weißem Hintergrund aus der OCL. Die OCL ist eine streng getypte Sprache, was daran erkennbar ist, dass jedes Element der OCL von </w:t>
+      </w:r>
+      <w:r>
+        <w:rPr>
+          <w:sz w:val="24"/>
+          <w:szCs w:val="24"/>
+        </w:rPr>
+        <w:t>"Type" oder "</w:t>
+      </w:r>
+      <w:r>
+        <w:rPr>
+          <w:sz w:val="24"/>
+          <w:szCs w:val="24"/>
+        </w:rPr>
+        <w:t>TypedElement</w:t>
+      </w:r>
+      <w:r>
+        <w:rPr>
+          <w:sz w:val="24"/>
+          <w:szCs w:val="24"/>
+        </w:rPr>
+        <w:t>"</w:t>
+      </w:r>
+      <w:r>
+        <w:rPr>
+          <w:sz w:val="24"/>
+          <w:szCs w:val="24"/>
+        </w:rPr>
+        <w:t xml:space="preserve"> (über "OclExpression")</w:t>
+      </w:r>
+      <w:r>
+        <w:rPr>
+          <w:sz w:val="24"/>
+          <w:szCs w:val="24"/>
+        </w:rPr>
+        <w:t xml:space="preserve"> erbt.</w:t>
+      </w:r>
+    </w:p>
+    <w:p>
+      <w:pPr>
+        <w:rPr>
           <w:b/>
           <w:sz w:val="32"/>
           <w:szCs w:val="32"/>
@@ -141,8 +205,8 @@
         </w:rPr>
         <w:drawing>
           <wp:inline distT="0" distB="0" distL="0" distR="0">
-            <wp:extent cx="1901671" cy="2019300"/>
-            <wp:effectExtent l="19050" t="0" r="3329" b="0"/>
+            <wp:extent cx="2717954" cy="2886075"/>
+            <wp:effectExtent l="19050" t="0" r="6196" b="0"/>
             <wp:docPr id="6" name="Grafik 3" descr="Magic Literal Modell.JPG"/>
             <wp:cNvGraphicFramePr>
               <a:graphicFrameLocks xmlns:a="http://schemas.openxmlformats.org/drawingml/2006/main" noChangeAspect="1"/>
@@ -163,7 +227,7 @@
                   <pic:spPr>
                     <a:xfrm>
                       <a:off x="0" y="0"/>
-                      <a:ext cx="1901671" cy="2019300"/>
+                      <a:ext cx="2719604" cy="2887827"/>
                     </a:xfrm>
                     <a:prstGeom prst="rect">
                       <a:avLst/>
@@ -216,7 +280,15 @@
           <w:sz w:val="24"/>
           <w:szCs w:val="24"/>
         </w:rPr>
-        <w:t xml:space="preserve">In dem Bildausschnitt zum Aufbau der OCL kann man erkennen, dass dafür nach einer </w:t>
+        <w:t xml:space="preserve">In dem </w:t>
+      </w:r>
+      <w:r>
+        <w:rPr>
+          <w:sz w:val="24"/>
+          <w:szCs w:val="24"/>
+        </w:rPr>
+        <w:lastRenderedPageBreak/>
+        <w:t xml:space="preserve">Bildausschnitt zum Aufbau der OCL kann man erkennen, dass dafür nach einer </w:t>
       </w:r>
       <w:r>
         <w:rPr>
@@ -1022,16 +1094,6 @@
         </w:rPr>
         <w:t>}</w:t>
       </w:r>
-    </w:p>
-    <w:p>
-      <w:pPr>
-        <w:rPr>
-          <w:rFonts w:ascii="Consolas" w:hAnsi="Consolas" w:cs="Consolas"/>
-          <w:color w:val="000000"/>
-          <w:sz w:val="20"/>
-          <w:szCs w:val="20"/>
-        </w:rPr>
-      </w:pPr>
     </w:p>
     <w:p>
       <w:pPr>
@@ -1424,7 +1486,6 @@
           <w:sz w:val="32"/>
           <w:szCs w:val="32"/>
         </w:rPr>
-        <w:lastRenderedPageBreak/>
         <w:t>Implies Chain:</w:t>
       </w:r>
     </w:p>
@@ -1444,8 +1505,8 @@
         </w:rPr>
         <w:drawing>
           <wp:inline distT="0" distB="0" distL="0" distR="0">
-            <wp:extent cx="3105150" cy="4571034"/>
-            <wp:effectExtent l="19050" t="0" r="0" b="0"/>
+            <wp:extent cx="2659347" cy="3914775"/>
+            <wp:effectExtent l="19050" t="0" r="7653" b="0"/>
             <wp:docPr id="7" name="Grafik 6" descr="Implies Chain Modell.JPG"/>
             <wp:cNvGraphicFramePr>
               <a:graphicFrameLocks xmlns:a="http://schemas.openxmlformats.org/drawingml/2006/main" noChangeAspect="1"/>
@@ -1466,7 +1527,7 @@
                   <pic:spPr>
                     <a:xfrm>
                       <a:off x="0" y="0"/>
-                      <a:ext cx="3110188" cy="4578450"/>
+                      <a:ext cx="2663662" cy="3921127"/>
                     </a:xfrm>
                     <a:prstGeom prst="rect">
                       <a:avLst/>
@@ -1545,6 +1606,7 @@
           <w:szCs w:val="24"/>
           <w:lang w:eastAsia="de-DE"/>
         </w:rPr>
+        <w:lastRenderedPageBreak/>
         <w:drawing>
           <wp:inline distT="0" distB="0" distL="0" distR="0">
             <wp:extent cx="5760720" cy="893445"/>
@@ -1590,40 +1652,12 @@
           <w:szCs w:val="24"/>
         </w:rPr>
       </w:pPr>
-    </w:p>
-    <w:p>
-      <w:pPr>
-        <w:rPr>
-          <w:b/>
-          <w:sz w:val="24"/>
-          <w:szCs w:val="24"/>
-        </w:rPr>
-      </w:pPr>
-    </w:p>
-    <w:p>
-      <w:pPr>
-        <w:rPr>
-          <w:b/>
-          <w:sz w:val="24"/>
-          <w:szCs w:val="24"/>
-        </w:rPr>
-      </w:pPr>
-    </w:p>
-    <w:p>
-      <w:pPr>
-        <w:rPr>
-          <w:b/>
-          <w:sz w:val="24"/>
-          <w:szCs w:val="24"/>
-        </w:rPr>
-      </w:pPr>
-      <w:r>
-        <w:rPr>
-          <w:b/>
-          <w:sz w:val="24"/>
-          <w:szCs w:val="24"/>
-        </w:rPr>
-        <w:lastRenderedPageBreak/>
+      <w:r>
+        <w:rPr>
+          <w:b/>
+          <w:sz w:val="24"/>
+          <w:szCs w:val="24"/>
+        </w:rPr>
         <w:t>Meine Implementierung dieses Smells:</w:t>
       </w:r>
     </w:p>
@@ -1651,6 +1685,7 @@
           <w:color w:val="000000"/>
           <w:sz w:val="18"/>
           <w:szCs w:val="18"/>
+          <w:lang w:val="en-US"/>
         </w:rPr>
         <w:t xml:space="preserve">Root </w:t>
       </w:r>
@@ -1660,6 +1695,7 @@
           <w:color w:val="6A3E3E"/>
           <w:sz w:val="18"/>
           <w:szCs w:val="18"/>
+          <w:lang w:val="en-US"/>
         </w:rPr>
         <w:t>oc</w:t>
       </w:r>
@@ -4469,7 +4505,15 @@
           <w:sz w:val="24"/>
           <w:szCs w:val="24"/>
         </w:rPr>
-        <w:t>Um jetzt alle "implies"-Operationen in einer Invariante zu finden, wird über alle Elemente der Liste iteriert und überprüft, ob es sich bei dem aktuellen Element um eine Operation, also eine "OperationCallExp" handelt</w:t>
+        <w:t xml:space="preserve">Um jetzt alle "implies"-Operationen in einer Invariante zu finden, wird über alle Elemente der Liste iteriert und überprüft, ob es sich bei dem aktuellen Element um </w:t>
+      </w:r>
+      <w:r>
+        <w:rPr>
+          <w:sz w:val="24"/>
+          <w:szCs w:val="24"/>
+        </w:rPr>
+        <w:lastRenderedPageBreak/>
+        <w:t>eine Operation, also eine "OperationCallExp" handelt</w:t>
       </w:r>
       <w:r>
         <w:rPr>
@@ -4644,15 +4688,7 @@
           <w:sz w:val="24"/>
           <w:szCs w:val="24"/>
         </w:rPr>
-        <w:t xml:space="preserve">, da durch die oben </w:t>
-      </w:r>
-      <w:r>
-        <w:rPr>
-          <w:sz w:val="24"/>
-          <w:szCs w:val="24"/>
-        </w:rPr>
-        <w:lastRenderedPageBreak/>
-        <w:t>beschriebene Überprüfung des Source-Elements immer zwei Elemente in die Liste eingefügt werden.</w:t>
+        <w:t>, da durch die oben beschriebene Überprüfung des Source-Elements immer zwei Elemente in die Liste eingefügt werden.</w:t>
       </w:r>
       <w:r>
         <w:rPr>
@@ -4917,6 +4953,7 @@
           <w:sz w:val="24"/>
           <w:szCs w:val="24"/>
         </w:rPr>
+        <w:lastRenderedPageBreak/>
         <w:t>In der Invariante "test2" werden zwei Vorkommen des Smells gefunden, die durch ein "and" getrennt werden.</w:t>
       </w:r>
       <w:r>

</xml_diff>